<commit_message>
add table \ entity \ dao
</commit_message>
<xml_diff>
--- a/开发文档.docx
+++ b/开发文档.docx
@@ -119,7 +119,6 @@
       </w:r>
     </w:p>
     <w:p>
-      <w:bookmarkStart w:id="0" w:name="_GoBack"/>
       <w:r>
         <w:rPr>
           <w:rFonts w:hint="eastAsia"/>
@@ -130,7 +129,6 @@
         <w:t>I字段设置</w:t>
       </w:r>
     </w:p>
-    <w:bookmarkEnd w:id="0"/>
     <w:p>
       <w:r>
         <w:tab/>
@@ -180,10 +178,15 @@
       </w:r>
     </w:p>
     <w:p>
+      <w:pPr>
+        <w:rPr>
+          <w:rStyle w:val="a5"/>
+        </w:rPr>
+      </w:pPr>
       <w:r>
         <w:t xml:space="preserve">3.模态框 </w:t>
       </w:r>
-      <w:hyperlink r:id="rId5" w:history="1">
+      <w:hyperlink r:id="rId5" w:anchor="%E5%8A%A8%E6%80%81%E5%AE%9E%E4%BE%8B" w:history="1">
         <w:r>
           <w:rPr>
             <w:rStyle w:val="a5"/>
@@ -192,7 +195,4578 @@
         </w:r>
       </w:hyperlink>
     </w:p>
+    <w:p>
+      <w:pPr>
+        <w:rPr>
+          <w:color w:val="0563C1" w:themeColor="hyperlink"/>
+          <w:u w:val="single"/>
+        </w:rPr>
+      </w:pPr>
+      <w:r>
+        <w:t>4.</w:t>
+      </w:r>
+      <w:r>
+        <w:rPr>
+          <w:rFonts w:hint="eastAsia"/>
+        </w:rPr>
+        <w:t>百度编辑器</w:t>
+      </w:r>
+      <w:proofErr w:type="spellStart"/>
+      <w:r>
+        <w:t>UEditor</w:t>
+      </w:r>
+      <w:proofErr w:type="spellEnd"/>
+      <w:r>
+        <w:t xml:space="preserve"> </w:t>
+      </w:r>
+      <w:hyperlink r:id="rId6" w:history="1">
+        <w:r>
+          <w:rPr>
+            <w:rStyle w:val="a5"/>
+          </w:rPr>
+          <w:t>https://www.cnblogs.com/JiYF/p/6495929.html</w:t>
+        </w:r>
+      </w:hyperlink>
+    </w:p>
+    <w:p>
+      <w:r>
+        <w:rPr>
+          <w:rFonts w:hint="eastAsia"/>
+        </w:rPr>
+        <w:t>5.</w:t>
+      </w:r>
+      <w:hyperlink r:id="rId7" w:history="1">
+        <w:r>
+          <w:t>从客户端中检测到有潜在危险的 request.form值</w:t>
+        </w:r>
+      </w:hyperlink>
+      <w:r>
+        <w:t xml:space="preserve"> </w:t>
+      </w:r>
+    </w:p>
+    <w:p>
+      <w:r>
+        <w:t>https://www.cnblogs.com/sandunban/p/5200434.html</w:t>
+      </w:r>
+    </w:p>
+    <w:p>
+      <w:pPr>
+        <w:pStyle w:val="1"/>
+        <w:pBdr>
+          <w:bottom w:val="single" w:sz="6" w:space="0" w:color="DDDDDD"/>
+        </w:pBdr>
+        <w:shd w:val="clear" w:color="auto" w:fill="FFFFFF"/>
+        <w:spacing w:before="0" w:beforeAutospacing="0" w:after="0" w:afterAutospacing="0"/>
+        <w:rPr>
+          <w:rFonts w:ascii="Verdana" w:hAnsi="Verdana"/>
+          <w:color w:val="000000"/>
+          <w:sz w:val="21"/>
+          <w:szCs w:val="21"/>
+        </w:rPr>
+      </w:pPr>
+    </w:p>
+    <w:p>
+      <w:pPr>
+        <w:rPr>
+          <w:color w:val="0563C1" w:themeColor="hyperlink"/>
+          <w:u w:val="single"/>
+        </w:rPr>
+      </w:pPr>
+    </w:p>
+    <w:p>
+      <w:pPr>
+        <w:pStyle w:val="a3"/>
+        <w:jc w:val="left"/>
+      </w:pPr>
+    </w:p>
+    <w:p>
+      <w:pPr>
+        <w:pStyle w:val="a3"/>
+        <w:jc w:val="left"/>
+      </w:pPr>
+      <w:r>
+        <w:rPr>
+          <w:rFonts w:hint="eastAsia"/>
+        </w:rPr>
+        <w:t>数据库</w:t>
+      </w:r>
+    </w:p>
+    <w:p>
+      <w:pPr>
+        <w:autoSpaceDE w:val="0"/>
+        <w:autoSpaceDN w:val="0"/>
+        <w:adjustRightInd w:val="0"/>
+        <w:jc w:val="left"/>
+        <w:rPr>
+          <w:rFonts w:ascii="新宋体" w:eastAsia="新宋体" w:cs="新宋体"/>
+          <w:color w:val="008080"/>
+          <w:kern w:val="0"/>
+          <w:sz w:val="19"/>
+          <w:szCs w:val="19"/>
+        </w:rPr>
+      </w:pPr>
+      <w:r>
+        <w:rPr>
+          <w:rFonts w:ascii="新宋体" w:eastAsia="新宋体" w:cs="新宋体"/>
+          <w:color w:val="0000FF"/>
+          <w:kern w:val="0"/>
+          <w:sz w:val="19"/>
+          <w:szCs w:val="19"/>
+        </w:rPr>
+        <w:t>create</w:t>
+      </w:r>
+      <w:r>
+        <w:rPr>
+          <w:rFonts w:ascii="新宋体" w:eastAsia="新宋体" w:cs="新宋体"/>
+          <w:kern w:val="0"/>
+          <w:sz w:val="19"/>
+          <w:szCs w:val="19"/>
+        </w:rPr>
+        <w:t xml:space="preserve"> </w:t>
+      </w:r>
+      <w:r>
+        <w:rPr>
+          <w:rFonts w:ascii="新宋体" w:eastAsia="新宋体" w:cs="新宋体"/>
+          <w:color w:val="0000FF"/>
+          <w:kern w:val="0"/>
+          <w:sz w:val="19"/>
+          <w:szCs w:val="19"/>
+        </w:rPr>
+        <w:t>database</w:t>
+      </w:r>
+      <w:r>
+        <w:rPr>
+          <w:rFonts w:ascii="新宋体" w:eastAsia="新宋体" w:cs="新宋体"/>
+          <w:kern w:val="0"/>
+          <w:sz w:val="19"/>
+          <w:szCs w:val="19"/>
+        </w:rPr>
+        <w:t xml:space="preserve"> </w:t>
+      </w:r>
+      <w:r>
+        <w:rPr>
+          <w:rFonts w:ascii="新宋体" w:eastAsia="新宋体" w:cs="新宋体"/>
+          <w:color w:val="008080"/>
+          <w:kern w:val="0"/>
+          <w:sz w:val="19"/>
+          <w:szCs w:val="19"/>
+        </w:rPr>
+        <w:t>Coordination</w:t>
+      </w:r>
+    </w:p>
     <w:p/>
+    <w:p>
+      <w:pPr>
+        <w:autoSpaceDE w:val="0"/>
+        <w:autoSpaceDN w:val="0"/>
+        <w:adjustRightInd w:val="0"/>
+        <w:jc w:val="left"/>
+        <w:rPr>
+          <w:rFonts w:ascii="新宋体" w:eastAsia="新宋体" w:cs="新宋体"/>
+          <w:kern w:val="0"/>
+          <w:sz w:val="19"/>
+          <w:szCs w:val="19"/>
+        </w:rPr>
+      </w:pPr>
+      <w:r>
+        <w:rPr>
+          <w:rFonts w:ascii="新宋体" w:eastAsia="新宋体" w:cs="新宋体"/>
+          <w:color w:val="0000FF"/>
+          <w:kern w:val="0"/>
+          <w:sz w:val="19"/>
+          <w:szCs w:val="19"/>
+        </w:rPr>
+        <w:t>CREATE</w:t>
+      </w:r>
+      <w:r>
+        <w:rPr>
+          <w:rFonts w:ascii="新宋体" w:eastAsia="新宋体" w:cs="新宋体"/>
+          <w:kern w:val="0"/>
+          <w:sz w:val="19"/>
+          <w:szCs w:val="19"/>
+        </w:rPr>
+        <w:t xml:space="preserve"> </w:t>
+      </w:r>
+      <w:r>
+        <w:rPr>
+          <w:rFonts w:ascii="新宋体" w:eastAsia="新宋体" w:cs="新宋体"/>
+          <w:color w:val="0000FF"/>
+          <w:kern w:val="0"/>
+          <w:sz w:val="19"/>
+          <w:szCs w:val="19"/>
+        </w:rPr>
+        <w:t>TABLE</w:t>
+      </w:r>
+      <w:r>
+        <w:rPr>
+          <w:rFonts w:ascii="新宋体" w:eastAsia="新宋体" w:cs="新宋体"/>
+          <w:kern w:val="0"/>
+          <w:sz w:val="19"/>
+          <w:szCs w:val="19"/>
+        </w:rPr>
+        <w:t xml:space="preserve"> </w:t>
+      </w:r>
+      <w:proofErr w:type="gramStart"/>
+      <w:r>
+        <w:rPr>
+          <w:rFonts w:ascii="新宋体" w:eastAsia="新宋体" w:cs="新宋体"/>
+          <w:color w:val="008080"/>
+          <w:kern w:val="0"/>
+          <w:sz w:val="19"/>
+          <w:szCs w:val="19"/>
+        </w:rPr>
+        <w:t>users</w:t>
+      </w:r>
+      <w:r>
+        <w:rPr>
+          <w:rFonts w:ascii="新宋体" w:eastAsia="新宋体" w:cs="新宋体"/>
+          <w:color w:val="808080"/>
+          <w:kern w:val="0"/>
+          <w:sz w:val="19"/>
+          <w:szCs w:val="19"/>
+        </w:rPr>
+        <w:t>(</w:t>
+      </w:r>
+      <w:proofErr w:type="gramEnd"/>
+    </w:p>
+    <w:p>
+      <w:pPr>
+        <w:autoSpaceDE w:val="0"/>
+        <w:autoSpaceDN w:val="0"/>
+        <w:adjustRightInd w:val="0"/>
+        <w:jc w:val="left"/>
+        <w:rPr>
+          <w:rFonts w:ascii="新宋体" w:eastAsia="新宋体" w:cs="新宋体"/>
+          <w:kern w:val="0"/>
+          <w:sz w:val="19"/>
+          <w:szCs w:val="19"/>
+        </w:rPr>
+      </w:pPr>
+      <w:r>
+        <w:rPr>
+          <w:rFonts w:ascii="新宋体" w:eastAsia="新宋体" w:cs="新宋体"/>
+          <w:kern w:val="0"/>
+          <w:sz w:val="19"/>
+          <w:szCs w:val="19"/>
+        </w:rPr>
+        <w:tab/>
+      </w:r>
+      <w:r>
+        <w:rPr>
+          <w:rFonts w:ascii="新宋体" w:eastAsia="新宋体" w:cs="新宋体"/>
+          <w:color w:val="008080"/>
+          <w:kern w:val="0"/>
+          <w:sz w:val="19"/>
+          <w:szCs w:val="19"/>
+        </w:rPr>
+        <w:t>id</w:t>
+      </w:r>
+      <w:r>
+        <w:rPr>
+          <w:rFonts w:ascii="新宋体" w:eastAsia="新宋体" w:cs="新宋体"/>
+          <w:kern w:val="0"/>
+          <w:sz w:val="19"/>
+          <w:szCs w:val="19"/>
+        </w:rPr>
+        <w:t xml:space="preserve"> </w:t>
+      </w:r>
+      <w:r>
+        <w:rPr>
+          <w:rFonts w:ascii="新宋体" w:eastAsia="新宋体" w:cs="新宋体"/>
+          <w:color w:val="0000FF"/>
+          <w:kern w:val="0"/>
+          <w:sz w:val="19"/>
+          <w:szCs w:val="19"/>
+        </w:rPr>
+        <w:t>int</w:t>
+      </w:r>
+      <w:r>
+        <w:rPr>
+          <w:rFonts w:ascii="新宋体" w:eastAsia="新宋体" w:cs="新宋体"/>
+          <w:kern w:val="0"/>
+          <w:sz w:val="19"/>
+          <w:szCs w:val="19"/>
+        </w:rPr>
+        <w:t xml:space="preserve"> </w:t>
+      </w:r>
+      <w:r>
+        <w:rPr>
+          <w:rFonts w:ascii="新宋体" w:eastAsia="新宋体" w:cs="新宋体"/>
+          <w:color w:val="0000FF"/>
+          <w:kern w:val="0"/>
+          <w:sz w:val="19"/>
+          <w:szCs w:val="19"/>
+        </w:rPr>
+        <w:t>identity</w:t>
+      </w:r>
+      <w:r>
+        <w:rPr>
+          <w:rFonts w:ascii="新宋体" w:eastAsia="新宋体" w:cs="新宋体"/>
+          <w:color w:val="808080"/>
+          <w:kern w:val="0"/>
+          <w:sz w:val="19"/>
+          <w:szCs w:val="19"/>
+        </w:rPr>
+        <w:t>(</w:t>
+      </w:r>
+      <w:r>
+        <w:rPr>
+          <w:rFonts w:ascii="新宋体" w:eastAsia="新宋体" w:cs="新宋体"/>
+          <w:kern w:val="0"/>
+          <w:sz w:val="19"/>
+          <w:szCs w:val="19"/>
+        </w:rPr>
+        <w:t>1</w:t>
+      </w:r>
+      <w:r>
+        <w:rPr>
+          <w:rFonts w:ascii="新宋体" w:eastAsia="新宋体" w:cs="新宋体"/>
+          <w:color w:val="808080"/>
+          <w:kern w:val="0"/>
+          <w:sz w:val="19"/>
+          <w:szCs w:val="19"/>
+        </w:rPr>
+        <w:t>,</w:t>
+      </w:r>
+      <w:r>
+        <w:rPr>
+          <w:rFonts w:ascii="新宋体" w:eastAsia="新宋体" w:cs="新宋体"/>
+          <w:kern w:val="0"/>
+          <w:sz w:val="19"/>
+          <w:szCs w:val="19"/>
+        </w:rPr>
+        <w:t>1</w:t>
+      </w:r>
+      <w:r>
+        <w:rPr>
+          <w:rFonts w:ascii="新宋体" w:eastAsia="新宋体" w:cs="新宋体"/>
+          <w:color w:val="808080"/>
+          <w:kern w:val="0"/>
+          <w:sz w:val="19"/>
+          <w:szCs w:val="19"/>
+        </w:rPr>
+        <w:t>)</w:t>
+      </w:r>
+      <w:r>
+        <w:rPr>
+          <w:rFonts w:ascii="新宋体" w:eastAsia="新宋体" w:cs="新宋体"/>
+          <w:kern w:val="0"/>
+          <w:sz w:val="19"/>
+          <w:szCs w:val="19"/>
+        </w:rPr>
+        <w:t xml:space="preserve"> </w:t>
+      </w:r>
+      <w:r>
+        <w:rPr>
+          <w:rFonts w:ascii="新宋体" w:eastAsia="新宋体" w:cs="新宋体"/>
+          <w:color w:val="0000FF"/>
+          <w:kern w:val="0"/>
+          <w:sz w:val="19"/>
+          <w:szCs w:val="19"/>
+        </w:rPr>
+        <w:t>primary</w:t>
+      </w:r>
+      <w:r>
+        <w:rPr>
+          <w:rFonts w:ascii="新宋体" w:eastAsia="新宋体" w:cs="新宋体"/>
+          <w:kern w:val="0"/>
+          <w:sz w:val="19"/>
+          <w:szCs w:val="19"/>
+        </w:rPr>
+        <w:t xml:space="preserve"> </w:t>
+      </w:r>
+      <w:r>
+        <w:rPr>
+          <w:rFonts w:ascii="新宋体" w:eastAsia="新宋体" w:cs="新宋体"/>
+          <w:color w:val="0000FF"/>
+          <w:kern w:val="0"/>
+          <w:sz w:val="19"/>
+          <w:szCs w:val="19"/>
+        </w:rPr>
+        <w:t>key</w:t>
+      </w:r>
+      <w:r>
+        <w:rPr>
+          <w:rFonts w:ascii="新宋体" w:eastAsia="新宋体" w:cs="新宋体"/>
+          <w:color w:val="808080"/>
+          <w:kern w:val="0"/>
+          <w:sz w:val="19"/>
+          <w:szCs w:val="19"/>
+        </w:rPr>
+        <w:t>,</w:t>
+      </w:r>
+      <w:r>
+        <w:rPr>
+          <w:rFonts w:ascii="新宋体" w:eastAsia="新宋体" w:cs="新宋体"/>
+          <w:kern w:val="0"/>
+          <w:sz w:val="19"/>
+          <w:szCs w:val="19"/>
+        </w:rPr>
+        <w:t xml:space="preserve"> </w:t>
+      </w:r>
+      <w:r>
+        <w:rPr>
+          <w:rFonts w:ascii="新宋体" w:eastAsia="新宋体" w:cs="新宋体"/>
+          <w:color w:val="008000"/>
+          <w:kern w:val="0"/>
+          <w:sz w:val="19"/>
+          <w:szCs w:val="19"/>
+        </w:rPr>
+        <w:t>--</w:t>
+      </w:r>
+      <w:r>
+        <w:rPr>
+          <w:rFonts w:ascii="新宋体" w:eastAsia="新宋体" w:cs="新宋体" w:hint="eastAsia"/>
+          <w:color w:val="008000"/>
+          <w:kern w:val="0"/>
+          <w:sz w:val="19"/>
+          <w:szCs w:val="19"/>
+        </w:rPr>
+        <w:t>用户标记号</w:t>
+      </w:r>
+    </w:p>
+    <w:p>
+      <w:pPr>
+        <w:autoSpaceDE w:val="0"/>
+        <w:autoSpaceDN w:val="0"/>
+        <w:adjustRightInd w:val="0"/>
+        <w:jc w:val="left"/>
+        <w:rPr>
+          <w:rFonts w:ascii="新宋体" w:eastAsia="新宋体" w:cs="新宋体"/>
+          <w:kern w:val="0"/>
+          <w:sz w:val="19"/>
+          <w:szCs w:val="19"/>
+        </w:rPr>
+      </w:pPr>
+      <w:r>
+        <w:rPr>
+          <w:rFonts w:ascii="新宋体" w:eastAsia="新宋体" w:cs="新宋体"/>
+          <w:kern w:val="0"/>
+          <w:sz w:val="19"/>
+          <w:szCs w:val="19"/>
+        </w:rPr>
+        <w:tab/>
+      </w:r>
+      <w:proofErr w:type="spellStart"/>
+      <w:r>
+        <w:rPr>
+          <w:rFonts w:ascii="新宋体" w:eastAsia="新宋体" w:cs="新宋体"/>
+          <w:color w:val="008080"/>
+          <w:kern w:val="0"/>
+          <w:sz w:val="19"/>
+          <w:szCs w:val="19"/>
+        </w:rPr>
+        <w:t>student_id</w:t>
+      </w:r>
+      <w:proofErr w:type="spellEnd"/>
+      <w:r>
+        <w:rPr>
+          <w:rFonts w:ascii="新宋体" w:eastAsia="新宋体" w:cs="新宋体"/>
+          <w:kern w:val="0"/>
+          <w:sz w:val="19"/>
+          <w:szCs w:val="19"/>
+        </w:rPr>
+        <w:t xml:space="preserve"> </w:t>
+      </w:r>
+      <w:r>
+        <w:rPr>
+          <w:rFonts w:ascii="新宋体" w:eastAsia="新宋体" w:cs="新宋体"/>
+          <w:color w:val="0000FF"/>
+          <w:kern w:val="0"/>
+          <w:sz w:val="19"/>
+          <w:szCs w:val="19"/>
+        </w:rPr>
+        <w:t>varchar</w:t>
+      </w:r>
+      <w:r>
+        <w:rPr>
+          <w:rFonts w:ascii="新宋体" w:eastAsia="新宋体" w:cs="新宋体"/>
+          <w:color w:val="808080"/>
+          <w:kern w:val="0"/>
+          <w:sz w:val="19"/>
+          <w:szCs w:val="19"/>
+        </w:rPr>
+        <w:t>(</w:t>
+      </w:r>
+      <w:r>
+        <w:rPr>
+          <w:rFonts w:ascii="新宋体" w:eastAsia="新宋体" w:cs="新宋体"/>
+          <w:kern w:val="0"/>
+          <w:sz w:val="19"/>
+          <w:szCs w:val="19"/>
+        </w:rPr>
+        <w:t>30</w:t>
+      </w:r>
+      <w:r>
+        <w:rPr>
+          <w:rFonts w:ascii="新宋体" w:eastAsia="新宋体" w:cs="新宋体"/>
+          <w:color w:val="808080"/>
+          <w:kern w:val="0"/>
+          <w:sz w:val="19"/>
+          <w:szCs w:val="19"/>
+        </w:rPr>
+        <w:t>)</w:t>
+      </w:r>
+      <w:r>
+        <w:rPr>
+          <w:rFonts w:ascii="新宋体" w:eastAsia="新宋体" w:cs="新宋体"/>
+          <w:kern w:val="0"/>
+          <w:sz w:val="19"/>
+          <w:szCs w:val="19"/>
+        </w:rPr>
+        <w:t xml:space="preserve"> </w:t>
+      </w:r>
+      <w:r>
+        <w:rPr>
+          <w:rFonts w:ascii="新宋体" w:eastAsia="新宋体" w:cs="新宋体"/>
+          <w:color w:val="808080"/>
+          <w:kern w:val="0"/>
+          <w:sz w:val="19"/>
+          <w:szCs w:val="19"/>
+        </w:rPr>
+        <w:t>not</w:t>
+      </w:r>
+      <w:r>
+        <w:rPr>
+          <w:rFonts w:ascii="新宋体" w:eastAsia="新宋体" w:cs="新宋体"/>
+          <w:kern w:val="0"/>
+          <w:sz w:val="19"/>
+          <w:szCs w:val="19"/>
+        </w:rPr>
+        <w:t xml:space="preserve"> </w:t>
+      </w:r>
+      <w:r>
+        <w:rPr>
+          <w:rFonts w:ascii="新宋体" w:eastAsia="新宋体" w:cs="新宋体"/>
+          <w:color w:val="808080"/>
+          <w:kern w:val="0"/>
+          <w:sz w:val="19"/>
+          <w:szCs w:val="19"/>
+        </w:rPr>
+        <w:t>null</w:t>
+      </w:r>
+      <w:r>
+        <w:rPr>
+          <w:rFonts w:ascii="新宋体" w:eastAsia="新宋体" w:cs="新宋体"/>
+          <w:kern w:val="0"/>
+          <w:sz w:val="19"/>
+          <w:szCs w:val="19"/>
+        </w:rPr>
+        <w:t xml:space="preserve"> </w:t>
+      </w:r>
+      <w:r>
+        <w:rPr>
+          <w:rFonts w:ascii="新宋体" w:eastAsia="新宋体" w:cs="新宋体"/>
+          <w:color w:val="808080"/>
+          <w:kern w:val="0"/>
+          <w:sz w:val="19"/>
+          <w:szCs w:val="19"/>
+        </w:rPr>
+        <w:t>,</w:t>
+      </w:r>
+      <w:r>
+        <w:rPr>
+          <w:rFonts w:ascii="新宋体" w:eastAsia="新宋体" w:cs="新宋体"/>
+          <w:kern w:val="0"/>
+          <w:sz w:val="19"/>
+          <w:szCs w:val="19"/>
+        </w:rPr>
+        <w:t xml:space="preserve"> </w:t>
+      </w:r>
+      <w:r>
+        <w:rPr>
+          <w:rFonts w:ascii="新宋体" w:eastAsia="新宋体" w:cs="新宋体"/>
+          <w:color w:val="008000"/>
+          <w:kern w:val="0"/>
+          <w:sz w:val="19"/>
+          <w:szCs w:val="19"/>
+        </w:rPr>
+        <w:t>--</w:t>
+      </w:r>
+      <w:r>
+        <w:rPr>
+          <w:rFonts w:ascii="新宋体" w:eastAsia="新宋体" w:cs="新宋体" w:hint="eastAsia"/>
+          <w:color w:val="008000"/>
+          <w:kern w:val="0"/>
+          <w:sz w:val="19"/>
+          <w:szCs w:val="19"/>
+        </w:rPr>
+        <w:t>学生学号</w:t>
+      </w:r>
+    </w:p>
+    <w:p>
+      <w:pPr>
+        <w:autoSpaceDE w:val="0"/>
+        <w:autoSpaceDN w:val="0"/>
+        <w:adjustRightInd w:val="0"/>
+        <w:jc w:val="left"/>
+        <w:rPr>
+          <w:rFonts w:ascii="新宋体" w:eastAsia="新宋体" w:cs="新宋体"/>
+          <w:kern w:val="0"/>
+          <w:sz w:val="19"/>
+          <w:szCs w:val="19"/>
+        </w:rPr>
+      </w:pPr>
+      <w:r>
+        <w:rPr>
+          <w:rFonts w:ascii="新宋体" w:eastAsia="新宋体" w:cs="新宋体"/>
+          <w:kern w:val="0"/>
+          <w:sz w:val="19"/>
+          <w:szCs w:val="19"/>
+        </w:rPr>
+        <w:tab/>
+      </w:r>
+      <w:proofErr w:type="spellStart"/>
+      <w:r>
+        <w:rPr>
+          <w:rFonts w:ascii="新宋体" w:eastAsia="新宋体" w:cs="新宋体"/>
+          <w:color w:val="008080"/>
+          <w:kern w:val="0"/>
+          <w:sz w:val="19"/>
+          <w:szCs w:val="19"/>
+        </w:rPr>
+        <w:t>student_name</w:t>
+      </w:r>
+      <w:proofErr w:type="spellEnd"/>
+      <w:r>
+        <w:rPr>
+          <w:rFonts w:ascii="新宋体" w:eastAsia="新宋体" w:cs="新宋体"/>
+          <w:kern w:val="0"/>
+          <w:sz w:val="19"/>
+          <w:szCs w:val="19"/>
+        </w:rPr>
+        <w:t xml:space="preserve"> </w:t>
+      </w:r>
+      <w:r>
+        <w:rPr>
+          <w:rFonts w:ascii="新宋体" w:eastAsia="新宋体" w:cs="新宋体"/>
+          <w:color w:val="0000FF"/>
+          <w:kern w:val="0"/>
+          <w:sz w:val="19"/>
+          <w:szCs w:val="19"/>
+        </w:rPr>
+        <w:t>varchar</w:t>
+      </w:r>
+      <w:r>
+        <w:rPr>
+          <w:rFonts w:ascii="新宋体" w:eastAsia="新宋体" w:cs="新宋体"/>
+          <w:color w:val="808080"/>
+          <w:kern w:val="0"/>
+          <w:sz w:val="19"/>
+          <w:szCs w:val="19"/>
+        </w:rPr>
+        <w:t>(</w:t>
+      </w:r>
+      <w:r>
+        <w:rPr>
+          <w:rFonts w:ascii="新宋体" w:eastAsia="新宋体" w:cs="新宋体"/>
+          <w:kern w:val="0"/>
+          <w:sz w:val="19"/>
+          <w:szCs w:val="19"/>
+        </w:rPr>
+        <w:t>20</w:t>
+      </w:r>
+      <w:r>
+        <w:rPr>
+          <w:rFonts w:ascii="新宋体" w:eastAsia="新宋体" w:cs="新宋体"/>
+          <w:color w:val="808080"/>
+          <w:kern w:val="0"/>
+          <w:sz w:val="19"/>
+          <w:szCs w:val="19"/>
+        </w:rPr>
+        <w:t>)</w:t>
+      </w:r>
+      <w:r>
+        <w:rPr>
+          <w:rFonts w:ascii="新宋体" w:eastAsia="新宋体" w:cs="新宋体"/>
+          <w:kern w:val="0"/>
+          <w:sz w:val="19"/>
+          <w:szCs w:val="19"/>
+        </w:rPr>
+        <w:t xml:space="preserve"> </w:t>
+      </w:r>
+      <w:r>
+        <w:rPr>
+          <w:rFonts w:ascii="新宋体" w:eastAsia="新宋体" w:cs="新宋体"/>
+          <w:color w:val="808080"/>
+          <w:kern w:val="0"/>
+          <w:sz w:val="19"/>
+          <w:szCs w:val="19"/>
+        </w:rPr>
+        <w:t>not</w:t>
+      </w:r>
+      <w:r>
+        <w:rPr>
+          <w:rFonts w:ascii="新宋体" w:eastAsia="新宋体" w:cs="新宋体"/>
+          <w:kern w:val="0"/>
+          <w:sz w:val="19"/>
+          <w:szCs w:val="19"/>
+        </w:rPr>
+        <w:t xml:space="preserve"> </w:t>
+      </w:r>
+      <w:r>
+        <w:rPr>
+          <w:rFonts w:ascii="新宋体" w:eastAsia="新宋体" w:cs="新宋体"/>
+          <w:color w:val="808080"/>
+          <w:kern w:val="0"/>
+          <w:sz w:val="19"/>
+          <w:szCs w:val="19"/>
+        </w:rPr>
+        <w:t>null</w:t>
+      </w:r>
+      <w:r>
+        <w:rPr>
+          <w:rFonts w:ascii="新宋体" w:eastAsia="新宋体" w:cs="新宋体"/>
+          <w:kern w:val="0"/>
+          <w:sz w:val="19"/>
+          <w:szCs w:val="19"/>
+        </w:rPr>
+        <w:t xml:space="preserve"> </w:t>
+      </w:r>
+      <w:r>
+        <w:rPr>
+          <w:rFonts w:ascii="新宋体" w:eastAsia="新宋体" w:cs="新宋体"/>
+          <w:color w:val="808080"/>
+          <w:kern w:val="0"/>
+          <w:sz w:val="19"/>
+          <w:szCs w:val="19"/>
+        </w:rPr>
+        <w:t>,</w:t>
+      </w:r>
+      <w:r>
+        <w:rPr>
+          <w:rFonts w:ascii="新宋体" w:eastAsia="新宋体" w:cs="新宋体"/>
+          <w:kern w:val="0"/>
+          <w:sz w:val="19"/>
+          <w:szCs w:val="19"/>
+        </w:rPr>
+        <w:t xml:space="preserve"> </w:t>
+      </w:r>
+      <w:r>
+        <w:rPr>
+          <w:rFonts w:ascii="新宋体" w:eastAsia="新宋体" w:cs="新宋体"/>
+          <w:color w:val="008000"/>
+          <w:kern w:val="0"/>
+          <w:sz w:val="19"/>
+          <w:szCs w:val="19"/>
+        </w:rPr>
+        <w:t xml:space="preserve">-- </w:t>
+      </w:r>
+      <w:r>
+        <w:rPr>
+          <w:rFonts w:ascii="新宋体" w:eastAsia="新宋体" w:cs="新宋体" w:hint="eastAsia"/>
+          <w:color w:val="008000"/>
+          <w:kern w:val="0"/>
+          <w:sz w:val="19"/>
+          <w:szCs w:val="19"/>
+        </w:rPr>
+        <w:t>学生姓名</w:t>
+      </w:r>
+    </w:p>
+    <w:p>
+      <w:pPr>
+        <w:autoSpaceDE w:val="0"/>
+        <w:autoSpaceDN w:val="0"/>
+        <w:adjustRightInd w:val="0"/>
+        <w:jc w:val="left"/>
+        <w:rPr>
+          <w:rFonts w:ascii="新宋体" w:eastAsia="新宋体" w:cs="新宋体"/>
+          <w:kern w:val="0"/>
+          <w:sz w:val="19"/>
+          <w:szCs w:val="19"/>
+        </w:rPr>
+      </w:pPr>
+      <w:r>
+        <w:rPr>
+          <w:rFonts w:ascii="新宋体" w:eastAsia="新宋体" w:cs="新宋体"/>
+          <w:kern w:val="0"/>
+          <w:sz w:val="19"/>
+          <w:szCs w:val="19"/>
+        </w:rPr>
+        <w:lastRenderedPageBreak/>
+        <w:tab/>
+      </w:r>
+      <w:r>
+        <w:rPr>
+          <w:rFonts w:ascii="新宋体" w:eastAsia="新宋体" w:cs="新宋体"/>
+          <w:color w:val="0000FF"/>
+          <w:kern w:val="0"/>
+          <w:sz w:val="19"/>
+          <w:szCs w:val="19"/>
+        </w:rPr>
+        <w:t>password</w:t>
+      </w:r>
+      <w:r>
+        <w:rPr>
+          <w:rFonts w:ascii="新宋体" w:eastAsia="新宋体" w:cs="新宋体"/>
+          <w:kern w:val="0"/>
+          <w:sz w:val="19"/>
+          <w:szCs w:val="19"/>
+        </w:rPr>
+        <w:t xml:space="preserve"> </w:t>
+      </w:r>
+      <w:r>
+        <w:rPr>
+          <w:rFonts w:ascii="新宋体" w:eastAsia="新宋体" w:cs="新宋体"/>
+          <w:color w:val="0000FF"/>
+          <w:kern w:val="0"/>
+          <w:sz w:val="19"/>
+          <w:szCs w:val="19"/>
+        </w:rPr>
+        <w:t>varchar</w:t>
+      </w:r>
+      <w:r>
+        <w:rPr>
+          <w:rFonts w:ascii="新宋体" w:eastAsia="新宋体" w:cs="新宋体"/>
+          <w:color w:val="808080"/>
+          <w:kern w:val="0"/>
+          <w:sz w:val="19"/>
+          <w:szCs w:val="19"/>
+        </w:rPr>
+        <w:t>(</w:t>
+      </w:r>
+      <w:r>
+        <w:rPr>
+          <w:rFonts w:ascii="新宋体" w:eastAsia="新宋体" w:cs="新宋体"/>
+          <w:kern w:val="0"/>
+          <w:sz w:val="19"/>
+          <w:szCs w:val="19"/>
+        </w:rPr>
+        <w:t>20</w:t>
+      </w:r>
+      <w:r>
+        <w:rPr>
+          <w:rFonts w:ascii="新宋体" w:eastAsia="新宋体" w:cs="新宋体"/>
+          <w:color w:val="808080"/>
+          <w:kern w:val="0"/>
+          <w:sz w:val="19"/>
+          <w:szCs w:val="19"/>
+        </w:rPr>
+        <w:t>)</w:t>
+      </w:r>
+      <w:r>
+        <w:rPr>
+          <w:rFonts w:ascii="新宋体" w:eastAsia="新宋体" w:cs="新宋体"/>
+          <w:kern w:val="0"/>
+          <w:sz w:val="19"/>
+          <w:szCs w:val="19"/>
+        </w:rPr>
+        <w:t xml:space="preserve"> </w:t>
+      </w:r>
+      <w:r>
+        <w:rPr>
+          <w:rFonts w:ascii="新宋体" w:eastAsia="新宋体" w:cs="新宋体"/>
+          <w:color w:val="808080"/>
+          <w:kern w:val="0"/>
+          <w:sz w:val="19"/>
+          <w:szCs w:val="19"/>
+        </w:rPr>
+        <w:t>not</w:t>
+      </w:r>
+      <w:r>
+        <w:rPr>
+          <w:rFonts w:ascii="新宋体" w:eastAsia="新宋体" w:cs="新宋体"/>
+          <w:kern w:val="0"/>
+          <w:sz w:val="19"/>
+          <w:szCs w:val="19"/>
+        </w:rPr>
+        <w:t xml:space="preserve"> </w:t>
+      </w:r>
+      <w:r>
+        <w:rPr>
+          <w:rFonts w:ascii="新宋体" w:eastAsia="新宋体" w:cs="新宋体"/>
+          <w:color w:val="808080"/>
+          <w:kern w:val="0"/>
+          <w:sz w:val="19"/>
+          <w:szCs w:val="19"/>
+        </w:rPr>
+        <w:t>null</w:t>
+      </w:r>
+      <w:r>
+        <w:rPr>
+          <w:rFonts w:ascii="新宋体" w:eastAsia="新宋体" w:cs="新宋体"/>
+          <w:kern w:val="0"/>
+          <w:sz w:val="19"/>
+          <w:szCs w:val="19"/>
+        </w:rPr>
+        <w:t xml:space="preserve"> </w:t>
+      </w:r>
+      <w:r>
+        <w:rPr>
+          <w:rFonts w:ascii="新宋体" w:eastAsia="新宋体" w:cs="新宋体"/>
+          <w:color w:val="0000FF"/>
+          <w:kern w:val="0"/>
+          <w:sz w:val="19"/>
+          <w:szCs w:val="19"/>
+        </w:rPr>
+        <w:t>default</w:t>
+      </w:r>
+      <w:r>
+        <w:rPr>
+          <w:rFonts w:ascii="新宋体" w:eastAsia="新宋体" w:cs="新宋体"/>
+          <w:kern w:val="0"/>
+          <w:sz w:val="19"/>
+          <w:szCs w:val="19"/>
+        </w:rPr>
+        <w:t xml:space="preserve"> </w:t>
+      </w:r>
+      <w:r>
+        <w:rPr>
+          <w:rFonts w:ascii="新宋体" w:eastAsia="新宋体" w:cs="新宋体"/>
+          <w:color w:val="FF0000"/>
+          <w:kern w:val="0"/>
+          <w:sz w:val="19"/>
+          <w:szCs w:val="19"/>
+        </w:rPr>
+        <w:t>'123456'</w:t>
+      </w:r>
+      <w:r>
+        <w:rPr>
+          <w:rFonts w:ascii="新宋体" w:eastAsia="新宋体" w:cs="新宋体"/>
+          <w:kern w:val="0"/>
+          <w:sz w:val="19"/>
+          <w:szCs w:val="19"/>
+        </w:rPr>
+        <w:t xml:space="preserve"> </w:t>
+      </w:r>
+      <w:r>
+        <w:rPr>
+          <w:rFonts w:ascii="新宋体" w:eastAsia="新宋体" w:cs="新宋体"/>
+          <w:color w:val="808080"/>
+          <w:kern w:val="0"/>
+          <w:sz w:val="19"/>
+          <w:szCs w:val="19"/>
+        </w:rPr>
+        <w:t>,</w:t>
+      </w:r>
+      <w:r>
+        <w:rPr>
+          <w:rFonts w:ascii="新宋体" w:eastAsia="新宋体" w:cs="新宋体"/>
+          <w:kern w:val="0"/>
+          <w:sz w:val="19"/>
+          <w:szCs w:val="19"/>
+        </w:rPr>
+        <w:t xml:space="preserve"> </w:t>
+      </w:r>
+      <w:r>
+        <w:rPr>
+          <w:rFonts w:ascii="新宋体" w:eastAsia="新宋体" w:cs="新宋体"/>
+          <w:color w:val="008000"/>
+          <w:kern w:val="0"/>
+          <w:sz w:val="19"/>
+          <w:szCs w:val="19"/>
+        </w:rPr>
+        <w:t>--</w:t>
+      </w:r>
+      <w:r>
+        <w:rPr>
+          <w:rFonts w:ascii="新宋体" w:eastAsia="新宋体" w:cs="新宋体" w:hint="eastAsia"/>
+          <w:color w:val="008000"/>
+          <w:kern w:val="0"/>
+          <w:sz w:val="19"/>
+          <w:szCs w:val="19"/>
+        </w:rPr>
+        <w:t>密码</w:t>
+      </w:r>
+    </w:p>
+    <w:p>
+      <w:pPr>
+        <w:autoSpaceDE w:val="0"/>
+        <w:autoSpaceDN w:val="0"/>
+        <w:adjustRightInd w:val="0"/>
+        <w:jc w:val="left"/>
+        <w:rPr>
+          <w:rFonts w:ascii="新宋体" w:eastAsia="新宋体" w:cs="新宋体"/>
+          <w:kern w:val="0"/>
+          <w:sz w:val="19"/>
+          <w:szCs w:val="19"/>
+        </w:rPr>
+      </w:pPr>
+      <w:r>
+        <w:rPr>
+          <w:rFonts w:ascii="新宋体" w:eastAsia="新宋体" w:cs="新宋体"/>
+          <w:kern w:val="0"/>
+          <w:sz w:val="19"/>
+          <w:szCs w:val="19"/>
+        </w:rPr>
+        <w:tab/>
+      </w:r>
+      <w:r>
+        <w:rPr>
+          <w:rFonts w:ascii="新宋体" w:eastAsia="新宋体" w:cs="新宋体"/>
+          <w:color w:val="008080"/>
+          <w:kern w:val="0"/>
+          <w:sz w:val="19"/>
+          <w:szCs w:val="19"/>
+        </w:rPr>
+        <w:t>avatar</w:t>
+      </w:r>
+      <w:r>
+        <w:rPr>
+          <w:rFonts w:ascii="新宋体" w:eastAsia="新宋体" w:cs="新宋体"/>
+          <w:kern w:val="0"/>
+          <w:sz w:val="19"/>
+          <w:szCs w:val="19"/>
+        </w:rPr>
+        <w:t xml:space="preserve"> </w:t>
+      </w:r>
+      <w:r>
+        <w:rPr>
+          <w:rFonts w:ascii="新宋体" w:eastAsia="新宋体" w:cs="新宋体"/>
+          <w:color w:val="0000FF"/>
+          <w:kern w:val="0"/>
+          <w:sz w:val="19"/>
+          <w:szCs w:val="19"/>
+        </w:rPr>
+        <w:t>varchar</w:t>
+      </w:r>
+      <w:r>
+        <w:rPr>
+          <w:rFonts w:ascii="新宋体" w:eastAsia="新宋体" w:cs="新宋体"/>
+          <w:color w:val="808080"/>
+          <w:kern w:val="0"/>
+          <w:sz w:val="19"/>
+          <w:szCs w:val="19"/>
+        </w:rPr>
+        <w:t>(</w:t>
+      </w:r>
+      <w:r>
+        <w:rPr>
+          <w:rFonts w:ascii="新宋体" w:eastAsia="新宋体" w:cs="新宋体"/>
+          <w:kern w:val="0"/>
+          <w:sz w:val="19"/>
+          <w:szCs w:val="19"/>
+        </w:rPr>
+        <w:t>200</w:t>
+      </w:r>
+      <w:r>
+        <w:rPr>
+          <w:rFonts w:ascii="新宋体" w:eastAsia="新宋体" w:cs="新宋体"/>
+          <w:color w:val="808080"/>
+          <w:kern w:val="0"/>
+          <w:sz w:val="19"/>
+          <w:szCs w:val="19"/>
+        </w:rPr>
+        <w:t>),</w:t>
+      </w:r>
+      <w:r>
+        <w:rPr>
+          <w:rFonts w:ascii="新宋体" w:eastAsia="新宋体" w:cs="新宋体"/>
+          <w:kern w:val="0"/>
+          <w:sz w:val="19"/>
+          <w:szCs w:val="19"/>
+        </w:rPr>
+        <w:t xml:space="preserve"> </w:t>
+      </w:r>
+      <w:r>
+        <w:rPr>
+          <w:rFonts w:ascii="新宋体" w:eastAsia="新宋体" w:cs="新宋体"/>
+          <w:color w:val="008000"/>
+          <w:kern w:val="0"/>
+          <w:sz w:val="19"/>
+          <w:szCs w:val="19"/>
+        </w:rPr>
+        <w:t>--</w:t>
+      </w:r>
+      <w:r>
+        <w:rPr>
+          <w:rFonts w:ascii="新宋体" w:eastAsia="新宋体" w:cs="新宋体" w:hint="eastAsia"/>
+          <w:color w:val="008000"/>
+          <w:kern w:val="0"/>
+          <w:sz w:val="19"/>
+          <w:szCs w:val="19"/>
+        </w:rPr>
+        <w:t>头像</w:t>
+      </w:r>
+    </w:p>
+    <w:p>
+      <w:pPr>
+        <w:autoSpaceDE w:val="0"/>
+        <w:autoSpaceDN w:val="0"/>
+        <w:adjustRightInd w:val="0"/>
+        <w:jc w:val="left"/>
+        <w:rPr>
+          <w:rFonts w:ascii="新宋体" w:eastAsia="新宋体" w:cs="新宋体"/>
+          <w:kern w:val="0"/>
+          <w:sz w:val="19"/>
+          <w:szCs w:val="19"/>
+        </w:rPr>
+      </w:pPr>
+      <w:r>
+        <w:rPr>
+          <w:rFonts w:ascii="新宋体" w:eastAsia="新宋体" w:cs="新宋体"/>
+          <w:kern w:val="0"/>
+          <w:sz w:val="19"/>
+          <w:szCs w:val="19"/>
+        </w:rPr>
+        <w:tab/>
+      </w:r>
+      <w:r>
+        <w:rPr>
+          <w:rFonts w:ascii="新宋体" w:eastAsia="新宋体" w:cs="新宋体"/>
+          <w:color w:val="008080"/>
+          <w:kern w:val="0"/>
+          <w:sz w:val="19"/>
+          <w:szCs w:val="19"/>
+        </w:rPr>
+        <w:t>mark</w:t>
+      </w:r>
+      <w:r>
+        <w:rPr>
+          <w:rFonts w:ascii="新宋体" w:eastAsia="新宋体" w:cs="新宋体"/>
+          <w:kern w:val="0"/>
+          <w:sz w:val="19"/>
+          <w:szCs w:val="19"/>
+        </w:rPr>
+        <w:t xml:space="preserve"> </w:t>
+      </w:r>
+      <w:r>
+        <w:rPr>
+          <w:rFonts w:ascii="新宋体" w:eastAsia="新宋体" w:cs="新宋体"/>
+          <w:color w:val="0000FF"/>
+          <w:kern w:val="0"/>
+          <w:sz w:val="19"/>
+          <w:szCs w:val="19"/>
+        </w:rPr>
+        <w:t>varchar</w:t>
+      </w:r>
+      <w:r>
+        <w:rPr>
+          <w:rFonts w:ascii="新宋体" w:eastAsia="新宋体" w:cs="新宋体"/>
+          <w:color w:val="808080"/>
+          <w:kern w:val="0"/>
+          <w:sz w:val="19"/>
+          <w:szCs w:val="19"/>
+        </w:rPr>
+        <w:t>(</w:t>
+      </w:r>
+      <w:r>
+        <w:rPr>
+          <w:rFonts w:ascii="新宋体" w:eastAsia="新宋体" w:cs="新宋体"/>
+          <w:kern w:val="0"/>
+          <w:sz w:val="19"/>
+          <w:szCs w:val="19"/>
+        </w:rPr>
+        <w:t>10</w:t>
+      </w:r>
+      <w:r>
+        <w:rPr>
+          <w:rFonts w:ascii="新宋体" w:eastAsia="新宋体" w:cs="新宋体"/>
+          <w:color w:val="808080"/>
+          <w:kern w:val="0"/>
+          <w:sz w:val="19"/>
+          <w:szCs w:val="19"/>
+        </w:rPr>
+        <w:t>)</w:t>
+      </w:r>
+      <w:r>
+        <w:rPr>
+          <w:rFonts w:ascii="新宋体" w:eastAsia="新宋体" w:cs="新宋体"/>
+          <w:kern w:val="0"/>
+          <w:sz w:val="19"/>
+          <w:szCs w:val="19"/>
+        </w:rPr>
+        <w:t xml:space="preserve"> </w:t>
+      </w:r>
+      <w:r>
+        <w:rPr>
+          <w:rFonts w:ascii="新宋体" w:eastAsia="新宋体" w:cs="新宋体"/>
+          <w:color w:val="0000FF"/>
+          <w:kern w:val="0"/>
+          <w:sz w:val="19"/>
+          <w:szCs w:val="19"/>
+        </w:rPr>
+        <w:t>default</w:t>
+      </w:r>
+      <w:r>
+        <w:rPr>
+          <w:rFonts w:ascii="新宋体" w:eastAsia="新宋体" w:cs="新宋体"/>
+          <w:kern w:val="0"/>
+          <w:sz w:val="19"/>
+          <w:szCs w:val="19"/>
+        </w:rPr>
+        <w:t xml:space="preserve"> </w:t>
+      </w:r>
+      <w:r>
+        <w:rPr>
+          <w:rFonts w:ascii="新宋体" w:eastAsia="新宋体" w:cs="新宋体"/>
+          <w:kern w:val="0"/>
+          <w:sz w:val="19"/>
+          <w:szCs w:val="19"/>
+        </w:rPr>
+        <w:t>‘</w:t>
+      </w:r>
+      <w:r>
+        <w:rPr>
+          <w:rFonts w:ascii="新宋体" w:eastAsia="新宋体" w:cs="新宋体"/>
+          <w:color w:val="808080"/>
+          <w:kern w:val="0"/>
+          <w:sz w:val="19"/>
+          <w:szCs w:val="19"/>
+        </w:rPr>
+        <w:t>-</w:t>
+      </w:r>
+      <w:r>
+        <w:rPr>
+          <w:rFonts w:ascii="新宋体" w:eastAsia="新宋体" w:cs="新宋体"/>
+          <w:kern w:val="0"/>
+          <w:sz w:val="19"/>
+          <w:szCs w:val="19"/>
+        </w:rPr>
+        <w:t>1</w:t>
+      </w:r>
+      <w:r>
+        <w:rPr>
+          <w:rFonts w:ascii="新宋体" w:eastAsia="新宋体" w:cs="新宋体"/>
+          <w:kern w:val="0"/>
+          <w:sz w:val="19"/>
+          <w:szCs w:val="19"/>
+        </w:rPr>
+        <w:t>’</w:t>
+      </w:r>
+      <w:r>
+        <w:rPr>
+          <w:rFonts w:ascii="新宋体" w:eastAsia="新宋体" w:cs="新宋体"/>
+          <w:color w:val="808080"/>
+          <w:kern w:val="0"/>
+          <w:sz w:val="19"/>
+          <w:szCs w:val="19"/>
+        </w:rPr>
+        <w:t>,</w:t>
+      </w:r>
+      <w:r>
+        <w:rPr>
+          <w:rFonts w:ascii="新宋体" w:eastAsia="新宋体" w:cs="新宋体"/>
+          <w:color w:val="008000"/>
+          <w:kern w:val="0"/>
+          <w:sz w:val="19"/>
+          <w:szCs w:val="19"/>
+        </w:rPr>
+        <w:t>--</w:t>
+      </w:r>
+      <w:r>
+        <w:rPr>
+          <w:rFonts w:ascii="新宋体" w:eastAsia="新宋体" w:cs="新宋体" w:hint="eastAsia"/>
+          <w:color w:val="008000"/>
+          <w:kern w:val="0"/>
+          <w:sz w:val="19"/>
+          <w:szCs w:val="19"/>
+        </w:rPr>
+        <w:t>组号</w:t>
+      </w:r>
+      <w:r>
+        <w:rPr>
+          <w:rFonts w:ascii="新宋体" w:eastAsia="新宋体" w:cs="新宋体"/>
+          <w:color w:val="008000"/>
+          <w:kern w:val="0"/>
+          <w:sz w:val="19"/>
+          <w:szCs w:val="19"/>
+        </w:rPr>
+        <w:t>,</w:t>
+      </w:r>
+      <w:r>
+        <w:rPr>
+          <w:rFonts w:ascii="新宋体" w:eastAsia="新宋体" w:cs="新宋体" w:hint="eastAsia"/>
+          <w:color w:val="008000"/>
+          <w:kern w:val="0"/>
+          <w:sz w:val="19"/>
+          <w:szCs w:val="19"/>
+        </w:rPr>
+        <w:t>默认值为</w:t>
+      </w:r>
+      <w:r>
+        <w:rPr>
+          <w:rFonts w:ascii="新宋体" w:eastAsia="新宋体" w:cs="新宋体"/>
+          <w:color w:val="008000"/>
+          <w:kern w:val="0"/>
+          <w:sz w:val="19"/>
+          <w:szCs w:val="19"/>
+        </w:rPr>
+        <w:t xml:space="preserve">-1 </w:t>
+      </w:r>
+      <w:r>
+        <w:rPr>
+          <w:rFonts w:ascii="新宋体" w:eastAsia="新宋体" w:cs="新宋体" w:hint="eastAsia"/>
+          <w:color w:val="008000"/>
+          <w:kern w:val="0"/>
+          <w:sz w:val="19"/>
+          <w:szCs w:val="19"/>
+        </w:rPr>
+        <w:t>代表不分组</w:t>
+      </w:r>
+    </w:p>
+    <w:p>
+      <w:pPr>
+        <w:autoSpaceDE w:val="0"/>
+        <w:autoSpaceDN w:val="0"/>
+        <w:adjustRightInd w:val="0"/>
+        <w:jc w:val="left"/>
+        <w:rPr>
+          <w:rFonts w:ascii="新宋体" w:eastAsia="新宋体" w:cs="新宋体"/>
+          <w:kern w:val="0"/>
+          <w:sz w:val="19"/>
+          <w:szCs w:val="19"/>
+        </w:rPr>
+      </w:pPr>
+      <w:r>
+        <w:rPr>
+          <w:rFonts w:ascii="新宋体" w:eastAsia="新宋体" w:cs="新宋体"/>
+          <w:kern w:val="0"/>
+          <w:sz w:val="19"/>
+          <w:szCs w:val="19"/>
+        </w:rPr>
+        <w:tab/>
+      </w:r>
+      <w:r>
+        <w:rPr>
+          <w:rFonts w:ascii="新宋体" w:eastAsia="新宋体" w:cs="新宋体"/>
+          <w:color w:val="008080"/>
+          <w:kern w:val="0"/>
+          <w:sz w:val="19"/>
+          <w:szCs w:val="19"/>
+        </w:rPr>
+        <w:t>states</w:t>
+      </w:r>
+      <w:r>
+        <w:rPr>
+          <w:rFonts w:ascii="新宋体" w:eastAsia="新宋体" w:cs="新宋体"/>
+          <w:kern w:val="0"/>
+          <w:sz w:val="19"/>
+          <w:szCs w:val="19"/>
+        </w:rPr>
+        <w:t xml:space="preserve"> </w:t>
+      </w:r>
+      <w:r>
+        <w:rPr>
+          <w:rFonts w:ascii="新宋体" w:eastAsia="新宋体" w:cs="新宋体"/>
+          <w:color w:val="0000FF"/>
+          <w:kern w:val="0"/>
+          <w:sz w:val="19"/>
+          <w:szCs w:val="19"/>
+        </w:rPr>
+        <w:t>int</w:t>
+      </w:r>
+      <w:r>
+        <w:rPr>
+          <w:rFonts w:ascii="新宋体" w:eastAsia="新宋体" w:cs="新宋体"/>
+          <w:kern w:val="0"/>
+          <w:sz w:val="19"/>
+          <w:szCs w:val="19"/>
+        </w:rPr>
+        <w:t xml:space="preserve"> </w:t>
+      </w:r>
+      <w:r>
+        <w:rPr>
+          <w:rFonts w:ascii="新宋体" w:eastAsia="新宋体" w:cs="新宋体"/>
+          <w:color w:val="0000FF"/>
+          <w:kern w:val="0"/>
+          <w:sz w:val="19"/>
+          <w:szCs w:val="19"/>
+        </w:rPr>
+        <w:t>default</w:t>
+      </w:r>
+      <w:r>
+        <w:rPr>
+          <w:rFonts w:ascii="新宋体" w:eastAsia="新宋体" w:cs="新宋体"/>
+          <w:kern w:val="0"/>
+          <w:sz w:val="19"/>
+          <w:szCs w:val="19"/>
+        </w:rPr>
+        <w:t xml:space="preserve"> 1</w:t>
+      </w:r>
+      <w:r>
+        <w:rPr>
+          <w:rFonts w:ascii="新宋体" w:eastAsia="新宋体" w:cs="新宋体"/>
+          <w:color w:val="808080"/>
+          <w:kern w:val="0"/>
+          <w:sz w:val="19"/>
+          <w:szCs w:val="19"/>
+        </w:rPr>
+        <w:t>,</w:t>
+      </w:r>
+      <w:r>
+        <w:rPr>
+          <w:rFonts w:ascii="新宋体" w:eastAsia="新宋体" w:cs="新宋体"/>
+          <w:kern w:val="0"/>
+          <w:sz w:val="19"/>
+          <w:szCs w:val="19"/>
+        </w:rPr>
+        <w:t xml:space="preserve"> </w:t>
+      </w:r>
+      <w:r>
+        <w:rPr>
+          <w:rFonts w:ascii="新宋体" w:eastAsia="新宋体" w:cs="新宋体"/>
+          <w:color w:val="008000"/>
+          <w:kern w:val="0"/>
+          <w:sz w:val="19"/>
+          <w:szCs w:val="19"/>
+        </w:rPr>
+        <w:t xml:space="preserve">-- </w:t>
+      </w:r>
+      <w:r>
+        <w:rPr>
+          <w:rFonts w:ascii="新宋体" w:eastAsia="新宋体" w:cs="新宋体" w:hint="eastAsia"/>
+          <w:color w:val="008000"/>
+          <w:kern w:val="0"/>
+          <w:sz w:val="19"/>
+          <w:szCs w:val="19"/>
+        </w:rPr>
+        <w:t>状态</w:t>
+      </w:r>
+      <w:r>
+        <w:rPr>
+          <w:rFonts w:ascii="新宋体" w:eastAsia="新宋体" w:cs="新宋体"/>
+          <w:color w:val="008000"/>
+          <w:kern w:val="0"/>
+          <w:sz w:val="19"/>
+          <w:szCs w:val="19"/>
+        </w:rPr>
+        <w:t xml:space="preserve"> </w:t>
+      </w:r>
+      <w:r>
+        <w:rPr>
+          <w:rFonts w:ascii="新宋体" w:eastAsia="新宋体" w:cs="新宋体" w:hint="eastAsia"/>
+          <w:color w:val="008000"/>
+          <w:kern w:val="0"/>
+          <w:sz w:val="19"/>
+          <w:szCs w:val="19"/>
+        </w:rPr>
+        <w:t>默认情况下是</w:t>
+      </w:r>
+      <w:r>
+        <w:rPr>
+          <w:rFonts w:ascii="新宋体" w:eastAsia="新宋体" w:cs="新宋体"/>
+          <w:color w:val="008000"/>
+          <w:kern w:val="0"/>
+          <w:sz w:val="19"/>
+          <w:szCs w:val="19"/>
+        </w:rPr>
+        <w:t>1</w:t>
+      </w:r>
+      <w:r>
+        <w:rPr>
+          <w:rFonts w:ascii="新宋体" w:eastAsia="新宋体" w:cs="新宋体" w:hint="eastAsia"/>
+          <w:color w:val="008000"/>
+          <w:kern w:val="0"/>
+          <w:sz w:val="19"/>
+          <w:szCs w:val="19"/>
+        </w:rPr>
+        <w:t>代表有效，</w:t>
+      </w:r>
+      <w:r>
+        <w:rPr>
+          <w:rFonts w:ascii="新宋体" w:eastAsia="新宋体" w:cs="新宋体"/>
+          <w:color w:val="008000"/>
+          <w:kern w:val="0"/>
+          <w:sz w:val="19"/>
+          <w:szCs w:val="19"/>
+        </w:rPr>
+        <w:t>0</w:t>
+      </w:r>
+      <w:r>
+        <w:rPr>
+          <w:rFonts w:ascii="新宋体" w:eastAsia="新宋体" w:cs="新宋体" w:hint="eastAsia"/>
+          <w:color w:val="008000"/>
+          <w:kern w:val="0"/>
+          <w:sz w:val="19"/>
+          <w:szCs w:val="19"/>
+        </w:rPr>
+        <w:t>代表该状态已锁定</w:t>
+      </w:r>
+    </w:p>
+    <w:p>
+      <w:pPr>
+        <w:autoSpaceDE w:val="0"/>
+        <w:autoSpaceDN w:val="0"/>
+        <w:adjustRightInd w:val="0"/>
+        <w:jc w:val="left"/>
+        <w:rPr>
+          <w:rFonts w:ascii="新宋体" w:eastAsia="新宋体" w:cs="新宋体"/>
+          <w:kern w:val="0"/>
+          <w:sz w:val="19"/>
+          <w:szCs w:val="19"/>
+        </w:rPr>
+      </w:pPr>
+      <w:r>
+        <w:rPr>
+          <w:rFonts w:ascii="新宋体" w:eastAsia="新宋体" w:cs="新宋体"/>
+          <w:kern w:val="0"/>
+          <w:sz w:val="19"/>
+          <w:szCs w:val="19"/>
+        </w:rPr>
+        <w:t xml:space="preserve">    </w:t>
+      </w:r>
+      <w:r>
+        <w:rPr>
+          <w:rFonts w:ascii="新宋体" w:eastAsia="新宋体" w:cs="新宋体"/>
+          <w:color w:val="008080"/>
+          <w:kern w:val="0"/>
+          <w:sz w:val="19"/>
+          <w:szCs w:val="19"/>
+        </w:rPr>
+        <w:t>position</w:t>
+      </w:r>
+      <w:r>
+        <w:rPr>
+          <w:rFonts w:ascii="新宋体" w:eastAsia="新宋体" w:cs="新宋体"/>
+          <w:kern w:val="0"/>
+          <w:sz w:val="19"/>
+          <w:szCs w:val="19"/>
+        </w:rPr>
+        <w:t xml:space="preserve"> </w:t>
+      </w:r>
+      <w:r>
+        <w:rPr>
+          <w:rFonts w:ascii="新宋体" w:eastAsia="新宋体" w:cs="新宋体"/>
+          <w:color w:val="0000FF"/>
+          <w:kern w:val="0"/>
+          <w:sz w:val="19"/>
+          <w:szCs w:val="19"/>
+        </w:rPr>
+        <w:t>varchar</w:t>
+      </w:r>
+      <w:r>
+        <w:rPr>
+          <w:rFonts w:ascii="新宋体" w:eastAsia="新宋体" w:cs="新宋体"/>
+          <w:color w:val="808080"/>
+          <w:kern w:val="0"/>
+          <w:sz w:val="19"/>
+          <w:szCs w:val="19"/>
+        </w:rPr>
+        <w:t>(</w:t>
+      </w:r>
+      <w:r>
+        <w:rPr>
+          <w:rFonts w:ascii="新宋体" w:eastAsia="新宋体" w:cs="新宋体"/>
+          <w:kern w:val="0"/>
+          <w:sz w:val="19"/>
+          <w:szCs w:val="19"/>
+        </w:rPr>
+        <w:t>30</w:t>
+      </w:r>
+      <w:r>
+        <w:rPr>
+          <w:rFonts w:ascii="新宋体" w:eastAsia="新宋体" w:cs="新宋体"/>
+          <w:color w:val="808080"/>
+          <w:kern w:val="0"/>
+          <w:sz w:val="19"/>
+          <w:szCs w:val="19"/>
+        </w:rPr>
+        <w:t>),</w:t>
+      </w:r>
+      <w:r>
+        <w:rPr>
+          <w:rFonts w:ascii="新宋体" w:eastAsia="新宋体" w:cs="新宋体"/>
+          <w:kern w:val="0"/>
+          <w:sz w:val="19"/>
+          <w:szCs w:val="19"/>
+        </w:rPr>
+        <w:t xml:space="preserve"> </w:t>
+      </w:r>
+      <w:r>
+        <w:rPr>
+          <w:rFonts w:ascii="新宋体" w:eastAsia="新宋体" w:cs="新宋体"/>
+          <w:color w:val="008000"/>
+          <w:kern w:val="0"/>
+          <w:sz w:val="19"/>
+          <w:szCs w:val="19"/>
+        </w:rPr>
+        <w:t>--</w:t>
+      </w:r>
+      <w:r>
+        <w:rPr>
+          <w:rFonts w:ascii="新宋体" w:eastAsia="新宋体" w:cs="新宋体" w:hint="eastAsia"/>
+          <w:color w:val="008000"/>
+          <w:kern w:val="0"/>
+          <w:sz w:val="19"/>
+          <w:szCs w:val="19"/>
+        </w:rPr>
+        <w:t>记录职责</w:t>
+      </w:r>
+    </w:p>
+    <w:p>
+      <w:pPr>
+        <w:autoSpaceDE w:val="0"/>
+        <w:autoSpaceDN w:val="0"/>
+        <w:adjustRightInd w:val="0"/>
+        <w:jc w:val="left"/>
+        <w:rPr>
+          <w:rFonts w:ascii="新宋体" w:eastAsia="新宋体" w:cs="新宋体"/>
+          <w:color w:val="808080"/>
+          <w:kern w:val="0"/>
+          <w:sz w:val="19"/>
+          <w:szCs w:val="19"/>
+        </w:rPr>
+      </w:pPr>
+      <w:r>
+        <w:rPr>
+          <w:rFonts w:ascii="新宋体" w:eastAsia="新宋体" w:cs="新宋体"/>
+          <w:color w:val="808080"/>
+          <w:kern w:val="0"/>
+          <w:sz w:val="19"/>
+          <w:szCs w:val="19"/>
+        </w:rPr>
+        <w:t>)</w:t>
+      </w:r>
+    </w:p>
+    <w:p>
+      <w:pPr>
+        <w:autoSpaceDE w:val="0"/>
+        <w:autoSpaceDN w:val="0"/>
+        <w:adjustRightInd w:val="0"/>
+        <w:jc w:val="left"/>
+        <w:rPr>
+          <w:rFonts w:ascii="新宋体" w:eastAsia="新宋体" w:cs="新宋体"/>
+          <w:kern w:val="0"/>
+          <w:sz w:val="19"/>
+          <w:szCs w:val="19"/>
+        </w:rPr>
+      </w:pPr>
+      <w:r>
+        <w:rPr>
+          <w:rFonts w:ascii="新宋体" w:eastAsia="新宋体" w:cs="新宋体"/>
+          <w:color w:val="008000"/>
+          <w:kern w:val="0"/>
+          <w:sz w:val="19"/>
+          <w:szCs w:val="19"/>
+        </w:rPr>
+        <w:t xml:space="preserve">-- </w:t>
+      </w:r>
+      <w:r>
+        <w:rPr>
+          <w:rFonts w:ascii="新宋体" w:eastAsia="新宋体" w:cs="新宋体" w:hint="eastAsia"/>
+          <w:color w:val="008000"/>
+          <w:kern w:val="0"/>
+          <w:sz w:val="19"/>
+          <w:szCs w:val="19"/>
+        </w:rPr>
+        <w:t>记录小组</w:t>
+      </w:r>
+    </w:p>
+    <w:p>
+      <w:pPr>
+        <w:autoSpaceDE w:val="0"/>
+        <w:autoSpaceDN w:val="0"/>
+        <w:adjustRightInd w:val="0"/>
+        <w:jc w:val="left"/>
+        <w:rPr>
+          <w:rFonts w:ascii="新宋体" w:eastAsia="新宋体" w:cs="新宋体"/>
+          <w:kern w:val="0"/>
+          <w:sz w:val="19"/>
+          <w:szCs w:val="19"/>
+        </w:rPr>
+      </w:pPr>
+      <w:r>
+        <w:rPr>
+          <w:rFonts w:ascii="新宋体" w:eastAsia="新宋体" w:cs="新宋体"/>
+          <w:color w:val="0000FF"/>
+          <w:kern w:val="0"/>
+          <w:sz w:val="19"/>
+          <w:szCs w:val="19"/>
+        </w:rPr>
+        <w:t>CREATE</w:t>
+      </w:r>
+      <w:r>
+        <w:rPr>
+          <w:rFonts w:ascii="新宋体" w:eastAsia="新宋体" w:cs="新宋体"/>
+          <w:kern w:val="0"/>
+          <w:sz w:val="19"/>
+          <w:szCs w:val="19"/>
+        </w:rPr>
+        <w:t xml:space="preserve"> </w:t>
+      </w:r>
+      <w:r>
+        <w:rPr>
+          <w:rFonts w:ascii="新宋体" w:eastAsia="新宋体" w:cs="新宋体"/>
+          <w:color w:val="0000FF"/>
+          <w:kern w:val="0"/>
+          <w:sz w:val="19"/>
+          <w:szCs w:val="19"/>
+        </w:rPr>
+        <w:t>TABLE</w:t>
+      </w:r>
+      <w:r>
+        <w:rPr>
+          <w:rFonts w:ascii="新宋体" w:eastAsia="新宋体" w:cs="新宋体"/>
+          <w:kern w:val="0"/>
+          <w:sz w:val="19"/>
+          <w:szCs w:val="19"/>
+        </w:rPr>
+        <w:t xml:space="preserve"> </w:t>
+      </w:r>
+      <w:proofErr w:type="gramStart"/>
+      <w:r>
+        <w:rPr>
+          <w:rFonts w:ascii="新宋体" w:eastAsia="新宋体" w:cs="新宋体"/>
+          <w:color w:val="008080"/>
+          <w:kern w:val="0"/>
+          <w:sz w:val="19"/>
+          <w:szCs w:val="19"/>
+        </w:rPr>
+        <w:t>team</w:t>
+      </w:r>
+      <w:r>
+        <w:rPr>
+          <w:rFonts w:ascii="新宋体" w:eastAsia="新宋体" w:cs="新宋体"/>
+          <w:color w:val="808080"/>
+          <w:kern w:val="0"/>
+          <w:sz w:val="19"/>
+          <w:szCs w:val="19"/>
+        </w:rPr>
+        <w:t>(</w:t>
+      </w:r>
+      <w:proofErr w:type="gramEnd"/>
+    </w:p>
+    <w:p>
+      <w:pPr>
+        <w:autoSpaceDE w:val="0"/>
+        <w:autoSpaceDN w:val="0"/>
+        <w:adjustRightInd w:val="0"/>
+        <w:jc w:val="left"/>
+        <w:rPr>
+          <w:rFonts w:ascii="新宋体" w:eastAsia="新宋体" w:cs="新宋体"/>
+          <w:kern w:val="0"/>
+          <w:sz w:val="19"/>
+          <w:szCs w:val="19"/>
+        </w:rPr>
+      </w:pPr>
+      <w:r>
+        <w:rPr>
+          <w:rFonts w:ascii="新宋体" w:eastAsia="新宋体" w:cs="新宋体"/>
+          <w:color w:val="008080"/>
+          <w:kern w:val="0"/>
+          <w:sz w:val="19"/>
+          <w:szCs w:val="19"/>
+        </w:rPr>
+        <w:t>id</w:t>
+      </w:r>
+      <w:r>
+        <w:rPr>
+          <w:rFonts w:ascii="新宋体" w:eastAsia="新宋体" w:cs="新宋体"/>
+          <w:kern w:val="0"/>
+          <w:sz w:val="19"/>
+          <w:szCs w:val="19"/>
+        </w:rPr>
+        <w:t xml:space="preserve"> </w:t>
+      </w:r>
+      <w:r>
+        <w:rPr>
+          <w:rFonts w:ascii="新宋体" w:eastAsia="新宋体" w:cs="新宋体"/>
+          <w:color w:val="0000FF"/>
+          <w:kern w:val="0"/>
+          <w:sz w:val="19"/>
+          <w:szCs w:val="19"/>
+        </w:rPr>
+        <w:t>int</w:t>
+      </w:r>
+      <w:r>
+        <w:rPr>
+          <w:rFonts w:ascii="新宋体" w:eastAsia="新宋体" w:cs="新宋体"/>
+          <w:kern w:val="0"/>
+          <w:sz w:val="19"/>
+          <w:szCs w:val="19"/>
+        </w:rPr>
+        <w:t xml:space="preserve"> </w:t>
+      </w:r>
+      <w:r>
+        <w:rPr>
+          <w:rFonts w:ascii="新宋体" w:eastAsia="新宋体" w:cs="新宋体"/>
+          <w:color w:val="0000FF"/>
+          <w:kern w:val="0"/>
+          <w:sz w:val="19"/>
+          <w:szCs w:val="19"/>
+        </w:rPr>
+        <w:t>identity</w:t>
+      </w:r>
+      <w:r>
+        <w:rPr>
+          <w:rFonts w:ascii="新宋体" w:eastAsia="新宋体" w:cs="新宋体"/>
+          <w:color w:val="808080"/>
+          <w:kern w:val="0"/>
+          <w:sz w:val="19"/>
+          <w:szCs w:val="19"/>
+        </w:rPr>
+        <w:t>(</w:t>
+      </w:r>
+      <w:r>
+        <w:rPr>
+          <w:rFonts w:ascii="新宋体" w:eastAsia="新宋体" w:cs="新宋体"/>
+          <w:kern w:val="0"/>
+          <w:sz w:val="19"/>
+          <w:szCs w:val="19"/>
+        </w:rPr>
+        <w:t>1</w:t>
+      </w:r>
+      <w:r>
+        <w:rPr>
+          <w:rFonts w:ascii="新宋体" w:eastAsia="新宋体" w:cs="新宋体"/>
+          <w:color w:val="808080"/>
+          <w:kern w:val="0"/>
+          <w:sz w:val="19"/>
+          <w:szCs w:val="19"/>
+        </w:rPr>
+        <w:t>,</w:t>
+      </w:r>
+      <w:r>
+        <w:rPr>
+          <w:rFonts w:ascii="新宋体" w:eastAsia="新宋体" w:cs="新宋体"/>
+          <w:kern w:val="0"/>
+          <w:sz w:val="19"/>
+          <w:szCs w:val="19"/>
+        </w:rPr>
+        <w:t>1</w:t>
+      </w:r>
+      <w:r>
+        <w:rPr>
+          <w:rFonts w:ascii="新宋体" w:eastAsia="新宋体" w:cs="新宋体"/>
+          <w:color w:val="808080"/>
+          <w:kern w:val="0"/>
+          <w:sz w:val="19"/>
+          <w:szCs w:val="19"/>
+        </w:rPr>
+        <w:t>)</w:t>
+      </w:r>
+      <w:r>
+        <w:rPr>
+          <w:rFonts w:ascii="新宋体" w:eastAsia="新宋体" w:cs="新宋体"/>
+          <w:kern w:val="0"/>
+          <w:sz w:val="19"/>
+          <w:szCs w:val="19"/>
+        </w:rPr>
+        <w:t xml:space="preserve"> </w:t>
+      </w:r>
+      <w:r>
+        <w:rPr>
+          <w:rFonts w:ascii="新宋体" w:eastAsia="新宋体" w:cs="新宋体"/>
+          <w:color w:val="0000FF"/>
+          <w:kern w:val="0"/>
+          <w:sz w:val="19"/>
+          <w:szCs w:val="19"/>
+        </w:rPr>
+        <w:t>primary</w:t>
+      </w:r>
+      <w:r>
+        <w:rPr>
+          <w:rFonts w:ascii="新宋体" w:eastAsia="新宋体" w:cs="新宋体"/>
+          <w:kern w:val="0"/>
+          <w:sz w:val="19"/>
+          <w:szCs w:val="19"/>
+        </w:rPr>
+        <w:t xml:space="preserve"> </w:t>
+      </w:r>
+      <w:r>
+        <w:rPr>
+          <w:rFonts w:ascii="新宋体" w:eastAsia="新宋体" w:cs="新宋体"/>
+          <w:color w:val="0000FF"/>
+          <w:kern w:val="0"/>
+          <w:sz w:val="19"/>
+          <w:szCs w:val="19"/>
+        </w:rPr>
+        <w:t>key</w:t>
+      </w:r>
+      <w:r>
+        <w:rPr>
+          <w:rFonts w:ascii="新宋体" w:eastAsia="新宋体" w:cs="新宋体"/>
+          <w:color w:val="808080"/>
+          <w:kern w:val="0"/>
+          <w:sz w:val="19"/>
+          <w:szCs w:val="19"/>
+        </w:rPr>
+        <w:t>,</w:t>
+      </w:r>
+      <w:r>
+        <w:rPr>
+          <w:rFonts w:ascii="新宋体" w:eastAsia="新宋体" w:cs="新宋体"/>
+          <w:kern w:val="0"/>
+          <w:sz w:val="19"/>
+          <w:szCs w:val="19"/>
+        </w:rPr>
+        <w:t xml:space="preserve"> </w:t>
+      </w:r>
+      <w:r>
+        <w:rPr>
+          <w:rFonts w:ascii="新宋体" w:eastAsia="新宋体" w:cs="新宋体"/>
+          <w:color w:val="008000"/>
+          <w:kern w:val="0"/>
+          <w:sz w:val="19"/>
+          <w:szCs w:val="19"/>
+        </w:rPr>
+        <w:t>--</w:t>
+      </w:r>
+      <w:r>
+        <w:rPr>
+          <w:rFonts w:ascii="新宋体" w:eastAsia="新宋体" w:cs="新宋体" w:hint="eastAsia"/>
+          <w:color w:val="008000"/>
+          <w:kern w:val="0"/>
+          <w:sz w:val="19"/>
+          <w:szCs w:val="19"/>
+        </w:rPr>
+        <w:t>自增字段</w:t>
+      </w:r>
+      <w:r>
+        <w:rPr>
+          <w:rFonts w:ascii="新宋体" w:eastAsia="新宋体" w:cs="新宋体"/>
+          <w:color w:val="008000"/>
+          <w:kern w:val="0"/>
+          <w:sz w:val="19"/>
+          <w:szCs w:val="19"/>
+        </w:rPr>
+        <w:t>,</w:t>
+      </w:r>
+      <w:r>
+        <w:rPr>
+          <w:rFonts w:ascii="新宋体" w:eastAsia="新宋体" w:cs="新宋体" w:hint="eastAsia"/>
+          <w:color w:val="008000"/>
+          <w:kern w:val="0"/>
+          <w:sz w:val="19"/>
+          <w:szCs w:val="19"/>
+        </w:rPr>
+        <w:t>暂时无明确作用</w:t>
+      </w:r>
+    </w:p>
+    <w:p>
+      <w:pPr>
+        <w:autoSpaceDE w:val="0"/>
+        <w:autoSpaceDN w:val="0"/>
+        <w:adjustRightInd w:val="0"/>
+        <w:jc w:val="left"/>
+        <w:rPr>
+          <w:rFonts w:ascii="新宋体" w:eastAsia="新宋体" w:cs="新宋体"/>
+          <w:kern w:val="0"/>
+          <w:sz w:val="19"/>
+          <w:szCs w:val="19"/>
+        </w:rPr>
+      </w:pPr>
+      <w:r>
+        <w:rPr>
+          <w:rFonts w:ascii="新宋体" w:eastAsia="新宋体" w:cs="新宋体"/>
+          <w:color w:val="008080"/>
+          <w:kern w:val="0"/>
+          <w:sz w:val="19"/>
+          <w:szCs w:val="19"/>
+        </w:rPr>
+        <w:t>mark</w:t>
+      </w:r>
+      <w:r>
+        <w:rPr>
+          <w:rFonts w:ascii="新宋体" w:eastAsia="新宋体" w:cs="新宋体"/>
+          <w:kern w:val="0"/>
+          <w:sz w:val="19"/>
+          <w:szCs w:val="19"/>
+        </w:rPr>
+        <w:t xml:space="preserve"> </w:t>
+      </w:r>
+      <w:r>
+        <w:rPr>
+          <w:rFonts w:ascii="新宋体" w:eastAsia="新宋体" w:cs="新宋体"/>
+          <w:color w:val="0000FF"/>
+          <w:kern w:val="0"/>
+          <w:sz w:val="19"/>
+          <w:szCs w:val="19"/>
+        </w:rPr>
+        <w:t>varchar</w:t>
+      </w:r>
+      <w:r>
+        <w:rPr>
+          <w:rFonts w:ascii="新宋体" w:eastAsia="新宋体" w:cs="新宋体"/>
+          <w:color w:val="808080"/>
+          <w:kern w:val="0"/>
+          <w:sz w:val="19"/>
+          <w:szCs w:val="19"/>
+        </w:rPr>
+        <w:t>(</w:t>
+      </w:r>
+      <w:r>
+        <w:rPr>
+          <w:rFonts w:ascii="新宋体" w:eastAsia="新宋体" w:cs="新宋体"/>
+          <w:kern w:val="0"/>
+          <w:sz w:val="19"/>
+          <w:szCs w:val="19"/>
+        </w:rPr>
+        <w:t>10</w:t>
+      </w:r>
+      <w:r>
+        <w:rPr>
+          <w:rFonts w:ascii="新宋体" w:eastAsia="新宋体" w:cs="新宋体"/>
+          <w:color w:val="808080"/>
+          <w:kern w:val="0"/>
+          <w:sz w:val="19"/>
+          <w:szCs w:val="19"/>
+        </w:rPr>
+        <w:t>)</w:t>
+      </w:r>
+      <w:r>
+        <w:rPr>
+          <w:rFonts w:ascii="新宋体" w:eastAsia="新宋体" w:cs="新宋体"/>
+          <w:kern w:val="0"/>
+          <w:sz w:val="19"/>
+          <w:szCs w:val="19"/>
+        </w:rPr>
+        <w:t xml:space="preserve"> </w:t>
+      </w:r>
+      <w:r>
+        <w:rPr>
+          <w:rFonts w:ascii="新宋体" w:eastAsia="新宋体" w:cs="新宋体"/>
+          <w:color w:val="808080"/>
+          <w:kern w:val="0"/>
+          <w:sz w:val="19"/>
+          <w:szCs w:val="19"/>
+        </w:rPr>
+        <w:t>not</w:t>
+      </w:r>
+      <w:r>
+        <w:rPr>
+          <w:rFonts w:ascii="新宋体" w:eastAsia="新宋体" w:cs="新宋体"/>
+          <w:kern w:val="0"/>
+          <w:sz w:val="19"/>
+          <w:szCs w:val="19"/>
+        </w:rPr>
+        <w:t xml:space="preserve"> </w:t>
+      </w:r>
+      <w:r>
+        <w:rPr>
+          <w:rFonts w:ascii="新宋体" w:eastAsia="新宋体" w:cs="新宋体"/>
+          <w:color w:val="808080"/>
+          <w:kern w:val="0"/>
+          <w:sz w:val="19"/>
+          <w:szCs w:val="19"/>
+        </w:rPr>
+        <w:t>null,</w:t>
+      </w:r>
+      <w:r>
+        <w:rPr>
+          <w:rFonts w:ascii="新宋体" w:eastAsia="新宋体" w:cs="新宋体"/>
+          <w:kern w:val="0"/>
+          <w:sz w:val="19"/>
+          <w:szCs w:val="19"/>
+        </w:rPr>
+        <w:t xml:space="preserve"> </w:t>
+      </w:r>
+      <w:r>
+        <w:rPr>
+          <w:rFonts w:ascii="新宋体" w:eastAsia="新宋体" w:cs="新宋体"/>
+          <w:color w:val="008000"/>
+          <w:kern w:val="0"/>
+          <w:sz w:val="19"/>
+          <w:szCs w:val="19"/>
+        </w:rPr>
+        <w:t>--</w:t>
+      </w:r>
+      <w:r>
+        <w:rPr>
+          <w:rFonts w:ascii="新宋体" w:eastAsia="新宋体" w:cs="新宋体" w:hint="eastAsia"/>
+          <w:color w:val="008000"/>
+          <w:kern w:val="0"/>
+          <w:sz w:val="19"/>
+          <w:szCs w:val="19"/>
+        </w:rPr>
+        <w:t>小组唯一标识符</w:t>
+      </w:r>
+    </w:p>
+    <w:p>
+      <w:pPr>
+        <w:autoSpaceDE w:val="0"/>
+        <w:autoSpaceDN w:val="0"/>
+        <w:adjustRightInd w:val="0"/>
+        <w:jc w:val="left"/>
+        <w:rPr>
+          <w:rFonts w:ascii="新宋体" w:eastAsia="新宋体" w:cs="新宋体"/>
+          <w:color w:val="008000"/>
+          <w:kern w:val="0"/>
+          <w:sz w:val="19"/>
+          <w:szCs w:val="19"/>
+        </w:rPr>
+      </w:pPr>
+      <w:r>
+        <w:rPr>
+          <w:rFonts w:ascii="新宋体" w:eastAsia="新宋体" w:cs="新宋体"/>
+          <w:color w:val="008080"/>
+          <w:kern w:val="0"/>
+          <w:sz w:val="19"/>
+          <w:szCs w:val="19"/>
+        </w:rPr>
+        <w:t>heading</w:t>
+      </w:r>
+      <w:r>
+        <w:rPr>
+          <w:rFonts w:ascii="新宋体" w:eastAsia="新宋体" w:cs="新宋体"/>
+          <w:kern w:val="0"/>
+          <w:sz w:val="19"/>
+          <w:szCs w:val="19"/>
+        </w:rPr>
+        <w:t xml:space="preserve"> </w:t>
+      </w:r>
+      <w:r>
+        <w:rPr>
+          <w:rFonts w:ascii="新宋体" w:eastAsia="新宋体" w:cs="新宋体"/>
+          <w:color w:val="0000FF"/>
+          <w:kern w:val="0"/>
+          <w:sz w:val="19"/>
+          <w:szCs w:val="19"/>
+        </w:rPr>
+        <w:t>varchar</w:t>
+      </w:r>
+      <w:r>
+        <w:rPr>
+          <w:rFonts w:ascii="新宋体" w:eastAsia="新宋体" w:cs="新宋体"/>
+          <w:color w:val="808080"/>
+          <w:kern w:val="0"/>
+          <w:sz w:val="19"/>
+          <w:szCs w:val="19"/>
+        </w:rPr>
+        <w:t>(</w:t>
+      </w:r>
+      <w:r>
+        <w:rPr>
+          <w:rFonts w:ascii="新宋体" w:eastAsia="新宋体" w:cs="新宋体"/>
+          <w:kern w:val="0"/>
+          <w:sz w:val="19"/>
+          <w:szCs w:val="19"/>
+        </w:rPr>
+        <w:t>30</w:t>
+      </w:r>
+      <w:r>
+        <w:rPr>
+          <w:rFonts w:ascii="新宋体" w:eastAsia="新宋体" w:cs="新宋体"/>
+          <w:color w:val="808080"/>
+          <w:kern w:val="0"/>
+          <w:sz w:val="19"/>
+          <w:szCs w:val="19"/>
+        </w:rPr>
+        <w:t>)</w:t>
+      </w:r>
+      <w:r>
+        <w:rPr>
+          <w:rFonts w:ascii="新宋体" w:eastAsia="新宋体" w:cs="新宋体"/>
+          <w:kern w:val="0"/>
+          <w:sz w:val="19"/>
+          <w:szCs w:val="19"/>
+        </w:rPr>
+        <w:t xml:space="preserve"> </w:t>
+      </w:r>
+      <w:r>
+        <w:rPr>
+          <w:rFonts w:ascii="新宋体" w:eastAsia="新宋体" w:cs="新宋体"/>
+          <w:color w:val="808080"/>
+          <w:kern w:val="0"/>
+          <w:sz w:val="19"/>
+          <w:szCs w:val="19"/>
+        </w:rPr>
+        <w:t>,</w:t>
+      </w:r>
+      <w:r>
+        <w:rPr>
+          <w:rFonts w:ascii="新宋体" w:eastAsia="新宋体" w:cs="新宋体"/>
+          <w:color w:val="008000"/>
+          <w:kern w:val="0"/>
+          <w:sz w:val="19"/>
+          <w:szCs w:val="19"/>
+        </w:rPr>
+        <w:t>--</w:t>
+      </w:r>
+      <w:r>
+        <w:rPr>
+          <w:rFonts w:ascii="新宋体" w:eastAsia="新宋体" w:cs="新宋体" w:hint="eastAsia"/>
+          <w:color w:val="008000"/>
+          <w:kern w:val="0"/>
+          <w:sz w:val="19"/>
+          <w:szCs w:val="19"/>
+        </w:rPr>
+        <w:t>小组选题</w:t>
+      </w:r>
+    </w:p>
+    <w:p>
+      <w:pPr>
+        <w:autoSpaceDE w:val="0"/>
+        <w:autoSpaceDN w:val="0"/>
+        <w:adjustRightInd w:val="0"/>
+        <w:jc w:val="left"/>
+        <w:rPr>
+          <w:rFonts w:ascii="新宋体" w:eastAsia="新宋体" w:cs="新宋体" w:hint="eastAsia"/>
+          <w:color w:val="008000"/>
+          <w:kern w:val="0"/>
+          <w:sz w:val="19"/>
+          <w:szCs w:val="19"/>
+        </w:rPr>
+      </w:pPr>
+      <w:r>
+        <w:rPr>
+          <w:rFonts w:ascii="新宋体" w:eastAsia="新宋体" w:cs="新宋体"/>
+          <w:color w:val="008080"/>
+          <w:kern w:val="0"/>
+          <w:sz w:val="19"/>
+          <w:szCs w:val="19"/>
+        </w:rPr>
+        <w:t>schedule</w:t>
+      </w:r>
+      <w:r>
+        <w:rPr>
+          <w:rFonts w:ascii="新宋体" w:eastAsia="新宋体" w:cs="新宋体"/>
+          <w:kern w:val="0"/>
+          <w:sz w:val="19"/>
+          <w:szCs w:val="19"/>
+        </w:rPr>
+        <w:t xml:space="preserve"> </w:t>
+      </w:r>
+      <w:r>
+        <w:rPr>
+          <w:rFonts w:ascii="新宋体" w:eastAsia="新宋体" w:cs="新宋体"/>
+          <w:color w:val="0000FF"/>
+          <w:kern w:val="0"/>
+          <w:sz w:val="19"/>
+          <w:szCs w:val="19"/>
+        </w:rPr>
+        <w:t>int</w:t>
+      </w:r>
+      <w:r>
+        <w:rPr>
+          <w:rFonts w:ascii="新宋体" w:eastAsia="新宋体" w:cs="新宋体"/>
+          <w:kern w:val="0"/>
+          <w:sz w:val="19"/>
+          <w:szCs w:val="19"/>
+        </w:rPr>
+        <w:t xml:space="preserve">  </w:t>
+      </w:r>
+      <w:r>
+        <w:rPr>
+          <w:rFonts w:ascii="新宋体" w:eastAsia="新宋体" w:cs="新宋体"/>
+          <w:color w:val="008000"/>
+          <w:kern w:val="0"/>
+          <w:sz w:val="19"/>
+          <w:szCs w:val="19"/>
+        </w:rPr>
+        <w:t>--</w:t>
+      </w:r>
+      <w:r>
+        <w:rPr>
+          <w:rFonts w:ascii="新宋体" w:eastAsia="新宋体" w:cs="新宋体" w:hint="eastAsia"/>
+          <w:color w:val="008000"/>
+          <w:kern w:val="0"/>
+          <w:sz w:val="19"/>
+          <w:szCs w:val="19"/>
+        </w:rPr>
+        <w:t>进度</w:t>
+      </w:r>
+    </w:p>
+    <w:p>
+      <w:pPr>
+        <w:autoSpaceDE w:val="0"/>
+        <w:autoSpaceDN w:val="0"/>
+        <w:adjustRightInd w:val="0"/>
+        <w:jc w:val="left"/>
+        <w:rPr>
+          <w:rFonts w:ascii="新宋体" w:eastAsia="新宋体" w:cs="新宋体"/>
+          <w:color w:val="808080"/>
+          <w:kern w:val="0"/>
+          <w:sz w:val="19"/>
+          <w:szCs w:val="19"/>
+        </w:rPr>
+      </w:pPr>
+      <w:r>
+        <w:rPr>
+          <w:rFonts w:ascii="新宋体" w:eastAsia="新宋体" w:cs="新宋体"/>
+          <w:color w:val="808080"/>
+          <w:kern w:val="0"/>
+          <w:sz w:val="19"/>
+          <w:szCs w:val="19"/>
+        </w:rPr>
+        <w:t>)</w:t>
+      </w:r>
+    </w:p>
+    <w:p/>
+    <w:p>
+      <w:pPr>
+        <w:autoSpaceDE w:val="0"/>
+        <w:autoSpaceDN w:val="0"/>
+        <w:adjustRightInd w:val="0"/>
+        <w:jc w:val="left"/>
+        <w:rPr>
+          <w:rFonts w:ascii="新宋体" w:eastAsia="新宋体" w:cs="新宋体"/>
+          <w:kern w:val="0"/>
+          <w:sz w:val="19"/>
+          <w:szCs w:val="19"/>
+        </w:rPr>
+      </w:pPr>
+      <w:r>
+        <w:rPr>
+          <w:rFonts w:ascii="新宋体" w:eastAsia="新宋体" w:cs="新宋体"/>
+          <w:color w:val="008000"/>
+          <w:kern w:val="0"/>
+          <w:sz w:val="19"/>
+          <w:szCs w:val="19"/>
+        </w:rPr>
+        <w:t xml:space="preserve">-- </w:t>
+      </w:r>
+      <w:r>
+        <w:rPr>
+          <w:rFonts w:ascii="新宋体" w:eastAsia="新宋体" w:cs="新宋体" w:hint="eastAsia"/>
+          <w:color w:val="008000"/>
+          <w:kern w:val="0"/>
+          <w:sz w:val="19"/>
+          <w:szCs w:val="19"/>
+        </w:rPr>
+        <w:t>该小组的需求分析表</w:t>
+      </w:r>
+      <w:r>
+        <w:rPr>
+          <w:rFonts w:ascii="新宋体" w:eastAsia="新宋体" w:cs="新宋体"/>
+          <w:color w:val="008000"/>
+          <w:kern w:val="0"/>
+          <w:sz w:val="19"/>
+          <w:szCs w:val="19"/>
+        </w:rPr>
+        <w:t xml:space="preserve"> ,</w:t>
+      </w:r>
+      <w:r>
+        <w:rPr>
+          <w:rFonts w:ascii="新宋体" w:eastAsia="新宋体" w:cs="新宋体" w:hint="eastAsia"/>
+          <w:color w:val="008000"/>
+          <w:kern w:val="0"/>
+          <w:sz w:val="19"/>
+          <w:szCs w:val="19"/>
+        </w:rPr>
+        <w:t>原则上需求分析有且仅有一份</w:t>
+      </w:r>
+      <w:r>
+        <w:rPr>
+          <w:rFonts w:ascii="新宋体" w:eastAsia="新宋体" w:cs="新宋体"/>
+          <w:color w:val="008000"/>
+          <w:kern w:val="0"/>
+          <w:sz w:val="19"/>
+          <w:szCs w:val="19"/>
+        </w:rPr>
+        <w:t>,</w:t>
+      </w:r>
+      <w:r>
+        <w:rPr>
+          <w:rFonts w:ascii="新宋体" w:eastAsia="新宋体" w:cs="新宋体" w:hint="eastAsia"/>
+          <w:color w:val="008000"/>
+          <w:kern w:val="0"/>
+          <w:sz w:val="19"/>
+          <w:szCs w:val="19"/>
+        </w:rPr>
+        <w:t>可以不断的进行更新</w:t>
+      </w:r>
+    </w:p>
+    <w:p>
+      <w:pPr>
+        <w:autoSpaceDE w:val="0"/>
+        <w:autoSpaceDN w:val="0"/>
+        <w:adjustRightInd w:val="0"/>
+        <w:jc w:val="left"/>
+        <w:rPr>
+          <w:rFonts w:ascii="新宋体" w:eastAsia="新宋体" w:cs="新宋体"/>
+          <w:kern w:val="0"/>
+          <w:sz w:val="19"/>
+          <w:szCs w:val="19"/>
+        </w:rPr>
+      </w:pPr>
+      <w:r>
+        <w:rPr>
+          <w:rFonts w:ascii="新宋体" w:eastAsia="新宋体" w:cs="新宋体"/>
+          <w:color w:val="0000FF"/>
+          <w:kern w:val="0"/>
+          <w:sz w:val="19"/>
+          <w:szCs w:val="19"/>
+        </w:rPr>
+        <w:t>create</w:t>
+      </w:r>
+      <w:r>
+        <w:rPr>
+          <w:rFonts w:ascii="新宋体" w:eastAsia="新宋体" w:cs="新宋体"/>
+          <w:kern w:val="0"/>
+          <w:sz w:val="19"/>
+          <w:szCs w:val="19"/>
+        </w:rPr>
+        <w:t xml:space="preserve"> </w:t>
+      </w:r>
+      <w:r>
+        <w:rPr>
+          <w:rFonts w:ascii="新宋体" w:eastAsia="新宋体" w:cs="新宋体"/>
+          <w:color w:val="0000FF"/>
+          <w:kern w:val="0"/>
+          <w:sz w:val="19"/>
+          <w:szCs w:val="19"/>
+        </w:rPr>
+        <w:t>table</w:t>
+      </w:r>
+      <w:r>
+        <w:rPr>
+          <w:rFonts w:ascii="新宋体" w:eastAsia="新宋体" w:cs="新宋体"/>
+          <w:kern w:val="0"/>
+          <w:sz w:val="19"/>
+          <w:szCs w:val="19"/>
+        </w:rPr>
+        <w:t xml:space="preserve"> </w:t>
+      </w:r>
+      <w:proofErr w:type="gramStart"/>
+      <w:r>
+        <w:rPr>
+          <w:rFonts w:ascii="新宋体" w:eastAsia="新宋体" w:cs="新宋体"/>
+          <w:color w:val="008080"/>
+          <w:kern w:val="0"/>
+          <w:sz w:val="19"/>
+          <w:szCs w:val="19"/>
+        </w:rPr>
+        <w:t>demand</w:t>
+      </w:r>
+      <w:r>
+        <w:rPr>
+          <w:rFonts w:ascii="新宋体" w:eastAsia="新宋体" w:cs="新宋体"/>
+          <w:color w:val="808080"/>
+          <w:kern w:val="0"/>
+          <w:sz w:val="19"/>
+          <w:szCs w:val="19"/>
+        </w:rPr>
+        <w:t>(</w:t>
+      </w:r>
+      <w:proofErr w:type="gramEnd"/>
+    </w:p>
+    <w:p>
+      <w:pPr>
+        <w:autoSpaceDE w:val="0"/>
+        <w:autoSpaceDN w:val="0"/>
+        <w:adjustRightInd w:val="0"/>
+        <w:jc w:val="left"/>
+        <w:rPr>
+          <w:rFonts w:ascii="新宋体" w:eastAsia="新宋体" w:cs="新宋体"/>
+          <w:kern w:val="0"/>
+          <w:sz w:val="19"/>
+          <w:szCs w:val="19"/>
+        </w:rPr>
+      </w:pPr>
+      <w:r>
+        <w:rPr>
+          <w:rFonts w:ascii="新宋体" w:eastAsia="新宋体" w:cs="新宋体"/>
+          <w:kern w:val="0"/>
+          <w:sz w:val="19"/>
+          <w:szCs w:val="19"/>
+        </w:rPr>
+        <w:tab/>
+      </w:r>
+      <w:r>
+        <w:rPr>
+          <w:rFonts w:ascii="新宋体" w:eastAsia="新宋体" w:cs="新宋体"/>
+          <w:color w:val="008080"/>
+          <w:kern w:val="0"/>
+          <w:sz w:val="19"/>
+          <w:szCs w:val="19"/>
+        </w:rPr>
+        <w:t>id</w:t>
+      </w:r>
+      <w:r>
+        <w:rPr>
+          <w:rFonts w:ascii="新宋体" w:eastAsia="新宋体" w:cs="新宋体"/>
+          <w:kern w:val="0"/>
+          <w:sz w:val="19"/>
+          <w:szCs w:val="19"/>
+        </w:rPr>
+        <w:t xml:space="preserve"> </w:t>
+      </w:r>
+      <w:r>
+        <w:rPr>
+          <w:rFonts w:ascii="新宋体" w:eastAsia="新宋体" w:cs="新宋体"/>
+          <w:color w:val="0000FF"/>
+          <w:kern w:val="0"/>
+          <w:sz w:val="19"/>
+          <w:szCs w:val="19"/>
+        </w:rPr>
+        <w:t>int</w:t>
+      </w:r>
+      <w:r>
+        <w:rPr>
+          <w:rFonts w:ascii="新宋体" w:eastAsia="新宋体" w:cs="新宋体"/>
+          <w:kern w:val="0"/>
+          <w:sz w:val="19"/>
+          <w:szCs w:val="19"/>
+        </w:rPr>
+        <w:t xml:space="preserve"> </w:t>
+      </w:r>
+      <w:r>
+        <w:rPr>
+          <w:rFonts w:ascii="新宋体" w:eastAsia="新宋体" w:cs="新宋体"/>
+          <w:color w:val="0000FF"/>
+          <w:kern w:val="0"/>
+          <w:sz w:val="19"/>
+          <w:szCs w:val="19"/>
+        </w:rPr>
+        <w:t>identity</w:t>
+      </w:r>
+      <w:r>
+        <w:rPr>
+          <w:rFonts w:ascii="新宋体" w:eastAsia="新宋体" w:cs="新宋体"/>
+          <w:color w:val="808080"/>
+          <w:kern w:val="0"/>
+          <w:sz w:val="19"/>
+          <w:szCs w:val="19"/>
+        </w:rPr>
+        <w:t>(</w:t>
+      </w:r>
+      <w:r>
+        <w:rPr>
+          <w:rFonts w:ascii="新宋体" w:eastAsia="新宋体" w:cs="新宋体"/>
+          <w:kern w:val="0"/>
+          <w:sz w:val="19"/>
+          <w:szCs w:val="19"/>
+        </w:rPr>
+        <w:t>1</w:t>
+      </w:r>
+      <w:r>
+        <w:rPr>
+          <w:rFonts w:ascii="新宋体" w:eastAsia="新宋体" w:cs="新宋体"/>
+          <w:color w:val="808080"/>
+          <w:kern w:val="0"/>
+          <w:sz w:val="19"/>
+          <w:szCs w:val="19"/>
+        </w:rPr>
+        <w:t>,</w:t>
+      </w:r>
+      <w:r>
+        <w:rPr>
+          <w:rFonts w:ascii="新宋体" w:eastAsia="新宋体" w:cs="新宋体"/>
+          <w:kern w:val="0"/>
+          <w:sz w:val="19"/>
+          <w:szCs w:val="19"/>
+        </w:rPr>
+        <w:t>1</w:t>
+      </w:r>
+      <w:r>
+        <w:rPr>
+          <w:rFonts w:ascii="新宋体" w:eastAsia="新宋体" w:cs="新宋体"/>
+          <w:color w:val="808080"/>
+          <w:kern w:val="0"/>
+          <w:sz w:val="19"/>
+          <w:szCs w:val="19"/>
+        </w:rPr>
+        <w:t>)</w:t>
+      </w:r>
+      <w:r>
+        <w:rPr>
+          <w:rFonts w:ascii="新宋体" w:eastAsia="新宋体" w:cs="新宋体"/>
+          <w:kern w:val="0"/>
+          <w:sz w:val="19"/>
+          <w:szCs w:val="19"/>
+        </w:rPr>
+        <w:t xml:space="preserve"> </w:t>
+      </w:r>
+      <w:r>
+        <w:rPr>
+          <w:rFonts w:ascii="新宋体" w:eastAsia="新宋体" w:cs="新宋体"/>
+          <w:color w:val="0000FF"/>
+          <w:kern w:val="0"/>
+          <w:sz w:val="19"/>
+          <w:szCs w:val="19"/>
+        </w:rPr>
+        <w:t>primary</w:t>
+      </w:r>
+      <w:r>
+        <w:rPr>
+          <w:rFonts w:ascii="新宋体" w:eastAsia="新宋体" w:cs="新宋体"/>
+          <w:kern w:val="0"/>
+          <w:sz w:val="19"/>
+          <w:szCs w:val="19"/>
+        </w:rPr>
+        <w:t xml:space="preserve"> </w:t>
+      </w:r>
+      <w:r>
+        <w:rPr>
+          <w:rFonts w:ascii="新宋体" w:eastAsia="新宋体" w:cs="新宋体"/>
+          <w:color w:val="0000FF"/>
+          <w:kern w:val="0"/>
+          <w:sz w:val="19"/>
+          <w:szCs w:val="19"/>
+        </w:rPr>
+        <w:t>key</w:t>
+      </w:r>
+      <w:r>
+        <w:rPr>
+          <w:rFonts w:ascii="新宋体" w:eastAsia="新宋体" w:cs="新宋体"/>
+          <w:color w:val="808080"/>
+          <w:kern w:val="0"/>
+          <w:sz w:val="19"/>
+          <w:szCs w:val="19"/>
+        </w:rPr>
+        <w:t>,</w:t>
+      </w:r>
+      <w:r>
+        <w:rPr>
+          <w:rFonts w:ascii="新宋体" w:eastAsia="新宋体" w:cs="新宋体"/>
+          <w:kern w:val="0"/>
+          <w:sz w:val="19"/>
+          <w:szCs w:val="19"/>
+        </w:rPr>
+        <w:t xml:space="preserve"> </w:t>
+      </w:r>
+      <w:r>
+        <w:rPr>
+          <w:rFonts w:ascii="新宋体" w:eastAsia="新宋体" w:cs="新宋体"/>
+          <w:color w:val="008000"/>
+          <w:kern w:val="0"/>
+          <w:sz w:val="19"/>
+          <w:szCs w:val="19"/>
+        </w:rPr>
+        <w:t>--</w:t>
+      </w:r>
+      <w:r>
+        <w:rPr>
+          <w:rFonts w:ascii="新宋体" w:eastAsia="新宋体" w:cs="新宋体" w:hint="eastAsia"/>
+          <w:color w:val="008000"/>
+          <w:kern w:val="0"/>
+          <w:sz w:val="19"/>
+          <w:szCs w:val="19"/>
+        </w:rPr>
+        <w:t>自增字段</w:t>
+      </w:r>
+      <w:r>
+        <w:rPr>
+          <w:rFonts w:ascii="新宋体" w:eastAsia="新宋体" w:cs="新宋体"/>
+          <w:color w:val="008000"/>
+          <w:kern w:val="0"/>
+          <w:sz w:val="19"/>
+          <w:szCs w:val="19"/>
+        </w:rPr>
+        <w:t>,</w:t>
+      </w:r>
+      <w:r>
+        <w:rPr>
+          <w:rFonts w:ascii="新宋体" w:eastAsia="新宋体" w:cs="新宋体" w:hint="eastAsia"/>
+          <w:color w:val="008000"/>
+          <w:kern w:val="0"/>
+          <w:sz w:val="19"/>
+          <w:szCs w:val="19"/>
+        </w:rPr>
+        <w:t>无特殊含义</w:t>
+      </w:r>
+    </w:p>
+    <w:p>
+      <w:pPr>
+        <w:autoSpaceDE w:val="0"/>
+        <w:autoSpaceDN w:val="0"/>
+        <w:adjustRightInd w:val="0"/>
+        <w:jc w:val="left"/>
+        <w:rPr>
+          <w:rFonts w:ascii="新宋体" w:eastAsia="新宋体" w:cs="新宋体"/>
+          <w:kern w:val="0"/>
+          <w:sz w:val="19"/>
+          <w:szCs w:val="19"/>
+        </w:rPr>
+      </w:pPr>
+      <w:r>
+        <w:rPr>
+          <w:rFonts w:ascii="新宋体" w:eastAsia="新宋体" w:cs="新宋体"/>
+          <w:kern w:val="0"/>
+          <w:sz w:val="19"/>
+          <w:szCs w:val="19"/>
+        </w:rPr>
+        <w:tab/>
+      </w:r>
+      <w:r>
+        <w:rPr>
+          <w:rFonts w:ascii="新宋体" w:eastAsia="新宋体" w:cs="新宋体"/>
+          <w:color w:val="008080"/>
+          <w:kern w:val="0"/>
+          <w:sz w:val="19"/>
+          <w:szCs w:val="19"/>
+        </w:rPr>
+        <w:t>mark</w:t>
+      </w:r>
+      <w:r>
+        <w:rPr>
+          <w:rFonts w:ascii="新宋体" w:eastAsia="新宋体" w:cs="新宋体"/>
+          <w:kern w:val="0"/>
+          <w:sz w:val="19"/>
+          <w:szCs w:val="19"/>
+        </w:rPr>
+        <w:t xml:space="preserve"> </w:t>
+      </w:r>
+      <w:r>
+        <w:rPr>
+          <w:rFonts w:ascii="新宋体" w:eastAsia="新宋体" w:cs="新宋体"/>
+          <w:color w:val="0000FF"/>
+          <w:kern w:val="0"/>
+          <w:sz w:val="19"/>
+          <w:szCs w:val="19"/>
+        </w:rPr>
+        <w:t>varchar</w:t>
+      </w:r>
+      <w:r>
+        <w:rPr>
+          <w:rFonts w:ascii="新宋体" w:eastAsia="新宋体" w:cs="新宋体"/>
+          <w:color w:val="808080"/>
+          <w:kern w:val="0"/>
+          <w:sz w:val="19"/>
+          <w:szCs w:val="19"/>
+        </w:rPr>
+        <w:t>(</w:t>
+      </w:r>
+      <w:r>
+        <w:rPr>
+          <w:rFonts w:ascii="新宋体" w:eastAsia="新宋体" w:cs="新宋体"/>
+          <w:kern w:val="0"/>
+          <w:sz w:val="19"/>
+          <w:szCs w:val="19"/>
+        </w:rPr>
+        <w:t>10</w:t>
+      </w:r>
+      <w:r>
+        <w:rPr>
+          <w:rFonts w:ascii="新宋体" w:eastAsia="新宋体" w:cs="新宋体"/>
+          <w:color w:val="808080"/>
+          <w:kern w:val="0"/>
+          <w:sz w:val="19"/>
+          <w:szCs w:val="19"/>
+        </w:rPr>
+        <w:t>)</w:t>
+      </w:r>
+      <w:r>
+        <w:rPr>
+          <w:rFonts w:ascii="新宋体" w:eastAsia="新宋体" w:cs="新宋体"/>
+          <w:kern w:val="0"/>
+          <w:sz w:val="19"/>
+          <w:szCs w:val="19"/>
+        </w:rPr>
+        <w:t xml:space="preserve"> </w:t>
+      </w:r>
+      <w:r>
+        <w:rPr>
+          <w:rFonts w:ascii="新宋体" w:eastAsia="新宋体" w:cs="新宋体"/>
+          <w:color w:val="808080"/>
+          <w:kern w:val="0"/>
+          <w:sz w:val="19"/>
+          <w:szCs w:val="19"/>
+        </w:rPr>
+        <w:t>not</w:t>
+      </w:r>
+      <w:r>
+        <w:rPr>
+          <w:rFonts w:ascii="新宋体" w:eastAsia="新宋体" w:cs="新宋体"/>
+          <w:kern w:val="0"/>
+          <w:sz w:val="19"/>
+          <w:szCs w:val="19"/>
+        </w:rPr>
+        <w:t xml:space="preserve"> </w:t>
+      </w:r>
+      <w:r>
+        <w:rPr>
+          <w:rFonts w:ascii="新宋体" w:eastAsia="新宋体" w:cs="新宋体"/>
+          <w:color w:val="808080"/>
+          <w:kern w:val="0"/>
+          <w:sz w:val="19"/>
+          <w:szCs w:val="19"/>
+        </w:rPr>
+        <w:t>null,</w:t>
+      </w:r>
+      <w:r>
+        <w:rPr>
+          <w:rFonts w:ascii="新宋体" w:eastAsia="新宋体" w:cs="新宋体"/>
+          <w:kern w:val="0"/>
+          <w:sz w:val="19"/>
+          <w:szCs w:val="19"/>
+        </w:rPr>
+        <w:t xml:space="preserve"> </w:t>
+      </w:r>
+      <w:r>
+        <w:rPr>
+          <w:rFonts w:ascii="新宋体" w:eastAsia="新宋体" w:cs="新宋体"/>
+          <w:color w:val="008000"/>
+          <w:kern w:val="0"/>
+          <w:sz w:val="19"/>
+          <w:szCs w:val="19"/>
+        </w:rPr>
+        <w:t>--</w:t>
+      </w:r>
+      <w:r>
+        <w:rPr>
+          <w:rFonts w:ascii="新宋体" w:eastAsia="新宋体" w:cs="新宋体" w:hint="eastAsia"/>
+          <w:color w:val="008000"/>
+          <w:kern w:val="0"/>
+          <w:sz w:val="19"/>
+          <w:szCs w:val="19"/>
+        </w:rPr>
+        <w:t>小组唯一表示，以</w:t>
+      </w:r>
+      <w:r>
+        <w:rPr>
+          <w:rFonts w:ascii="新宋体" w:eastAsia="新宋体" w:cs="新宋体"/>
+          <w:color w:val="008000"/>
+          <w:kern w:val="0"/>
+          <w:sz w:val="19"/>
+          <w:szCs w:val="19"/>
+        </w:rPr>
+        <w:t>id</w:t>
+      </w:r>
+      <w:r>
+        <w:rPr>
+          <w:rFonts w:ascii="新宋体" w:eastAsia="新宋体" w:cs="新宋体" w:hint="eastAsia"/>
+          <w:color w:val="008000"/>
+          <w:kern w:val="0"/>
+          <w:sz w:val="19"/>
+          <w:szCs w:val="19"/>
+        </w:rPr>
+        <w:t>来检索需求分析表</w:t>
+      </w:r>
+    </w:p>
+    <w:p>
+      <w:pPr>
+        <w:autoSpaceDE w:val="0"/>
+        <w:autoSpaceDN w:val="0"/>
+        <w:adjustRightInd w:val="0"/>
+        <w:jc w:val="left"/>
+        <w:rPr>
+          <w:rFonts w:ascii="新宋体" w:eastAsia="新宋体" w:cs="新宋体"/>
+          <w:kern w:val="0"/>
+          <w:sz w:val="19"/>
+          <w:szCs w:val="19"/>
+        </w:rPr>
+      </w:pPr>
+      <w:r>
+        <w:rPr>
+          <w:rFonts w:ascii="新宋体" w:eastAsia="新宋体" w:cs="新宋体"/>
+          <w:kern w:val="0"/>
+          <w:sz w:val="19"/>
+          <w:szCs w:val="19"/>
+        </w:rPr>
+        <w:tab/>
+      </w:r>
+      <w:r>
+        <w:rPr>
+          <w:rFonts w:ascii="新宋体" w:eastAsia="新宋体" w:cs="新宋体"/>
+          <w:color w:val="008080"/>
+          <w:kern w:val="0"/>
+          <w:sz w:val="19"/>
+          <w:szCs w:val="19"/>
+        </w:rPr>
+        <w:t>data</w:t>
+      </w:r>
+      <w:r>
+        <w:rPr>
+          <w:rFonts w:ascii="新宋体" w:eastAsia="新宋体" w:cs="新宋体"/>
+          <w:kern w:val="0"/>
+          <w:sz w:val="19"/>
+          <w:szCs w:val="19"/>
+        </w:rPr>
+        <w:t xml:space="preserve"> </w:t>
+      </w:r>
+      <w:r>
+        <w:rPr>
+          <w:rFonts w:ascii="新宋体" w:eastAsia="新宋体" w:cs="新宋体"/>
+          <w:color w:val="0000FF"/>
+          <w:kern w:val="0"/>
+          <w:sz w:val="19"/>
+          <w:szCs w:val="19"/>
+        </w:rPr>
+        <w:t>varchar</w:t>
+      </w:r>
+      <w:r>
+        <w:rPr>
+          <w:rFonts w:ascii="新宋体" w:eastAsia="新宋体" w:cs="新宋体"/>
+          <w:color w:val="808080"/>
+          <w:kern w:val="0"/>
+          <w:sz w:val="19"/>
+          <w:szCs w:val="19"/>
+        </w:rPr>
+        <w:t>(</w:t>
+      </w:r>
+      <w:r>
+        <w:rPr>
+          <w:rFonts w:ascii="新宋体" w:eastAsia="新宋体" w:cs="新宋体"/>
+          <w:color w:val="FF00FF"/>
+          <w:kern w:val="0"/>
+          <w:sz w:val="19"/>
+          <w:szCs w:val="19"/>
+        </w:rPr>
+        <w:t>max</w:t>
+      </w:r>
+      <w:r>
+        <w:rPr>
+          <w:rFonts w:ascii="新宋体" w:eastAsia="新宋体" w:cs="新宋体"/>
+          <w:color w:val="808080"/>
+          <w:kern w:val="0"/>
+          <w:sz w:val="19"/>
+          <w:szCs w:val="19"/>
+        </w:rPr>
+        <w:t>)</w:t>
+      </w:r>
+    </w:p>
+    <w:p>
+      <w:pPr>
+        <w:autoSpaceDE w:val="0"/>
+        <w:autoSpaceDN w:val="0"/>
+        <w:adjustRightInd w:val="0"/>
+        <w:jc w:val="left"/>
+        <w:rPr>
+          <w:rFonts w:ascii="新宋体" w:eastAsia="新宋体" w:cs="新宋体"/>
+          <w:color w:val="808080"/>
+          <w:kern w:val="0"/>
+          <w:sz w:val="19"/>
+          <w:szCs w:val="19"/>
+        </w:rPr>
+      </w:pPr>
+      <w:r>
+        <w:rPr>
+          <w:rFonts w:ascii="新宋体" w:eastAsia="新宋体" w:cs="新宋体"/>
+          <w:color w:val="808080"/>
+          <w:kern w:val="0"/>
+          <w:sz w:val="19"/>
+          <w:szCs w:val="19"/>
+        </w:rPr>
+        <w:t>)</w:t>
+      </w:r>
+    </w:p>
+    <w:p/>
+    <w:p>
+      <w:pPr>
+        <w:autoSpaceDE w:val="0"/>
+        <w:autoSpaceDN w:val="0"/>
+        <w:adjustRightInd w:val="0"/>
+        <w:jc w:val="left"/>
+        <w:rPr>
+          <w:rFonts w:ascii="新宋体" w:eastAsia="新宋体" w:cs="新宋体"/>
+          <w:kern w:val="0"/>
+          <w:sz w:val="19"/>
+          <w:szCs w:val="19"/>
+        </w:rPr>
+      </w:pPr>
+      <w:r>
+        <w:rPr>
+          <w:rFonts w:ascii="新宋体" w:eastAsia="新宋体" w:cs="新宋体"/>
+          <w:color w:val="008000"/>
+          <w:kern w:val="0"/>
+          <w:sz w:val="19"/>
+          <w:szCs w:val="19"/>
+        </w:rPr>
+        <w:t xml:space="preserve">-- </w:t>
+      </w:r>
+      <w:r>
+        <w:rPr>
+          <w:rFonts w:ascii="新宋体" w:eastAsia="新宋体" w:cs="新宋体" w:hint="eastAsia"/>
+          <w:color w:val="008000"/>
+          <w:kern w:val="0"/>
+          <w:sz w:val="19"/>
+          <w:szCs w:val="19"/>
+        </w:rPr>
+        <w:t>测试需求表单</w:t>
+      </w:r>
+    </w:p>
+    <w:p>
+      <w:pPr>
+        <w:autoSpaceDE w:val="0"/>
+        <w:autoSpaceDN w:val="0"/>
+        <w:adjustRightInd w:val="0"/>
+        <w:jc w:val="left"/>
+        <w:rPr>
+          <w:rFonts w:ascii="新宋体" w:eastAsia="新宋体" w:cs="新宋体"/>
+          <w:kern w:val="0"/>
+          <w:sz w:val="19"/>
+          <w:szCs w:val="19"/>
+        </w:rPr>
+      </w:pPr>
+      <w:r>
+        <w:rPr>
+          <w:rFonts w:ascii="新宋体" w:eastAsia="新宋体" w:cs="新宋体"/>
+          <w:color w:val="0000FF"/>
+          <w:kern w:val="0"/>
+          <w:sz w:val="19"/>
+          <w:szCs w:val="19"/>
+        </w:rPr>
+        <w:t>create</w:t>
+      </w:r>
+      <w:r>
+        <w:rPr>
+          <w:rFonts w:ascii="新宋体" w:eastAsia="新宋体" w:cs="新宋体"/>
+          <w:kern w:val="0"/>
+          <w:sz w:val="19"/>
+          <w:szCs w:val="19"/>
+        </w:rPr>
+        <w:t xml:space="preserve"> </w:t>
+      </w:r>
+      <w:r>
+        <w:rPr>
+          <w:rFonts w:ascii="新宋体" w:eastAsia="新宋体" w:cs="新宋体"/>
+          <w:color w:val="0000FF"/>
+          <w:kern w:val="0"/>
+          <w:sz w:val="19"/>
+          <w:szCs w:val="19"/>
+        </w:rPr>
+        <w:t>table</w:t>
+      </w:r>
+      <w:r>
+        <w:rPr>
+          <w:rFonts w:ascii="新宋体" w:eastAsia="新宋体" w:cs="新宋体"/>
+          <w:kern w:val="0"/>
+          <w:sz w:val="19"/>
+          <w:szCs w:val="19"/>
+        </w:rPr>
+        <w:t xml:space="preserve"> </w:t>
+      </w:r>
+      <w:proofErr w:type="spellStart"/>
+      <w:proofErr w:type="gramStart"/>
+      <w:r>
+        <w:rPr>
+          <w:rFonts w:ascii="新宋体" w:eastAsia="新宋体" w:cs="新宋体"/>
+          <w:color w:val="008080"/>
+          <w:kern w:val="0"/>
+          <w:sz w:val="19"/>
+          <w:szCs w:val="19"/>
+        </w:rPr>
+        <w:t>testform</w:t>
+      </w:r>
+      <w:proofErr w:type="spellEnd"/>
+      <w:r>
+        <w:rPr>
+          <w:rFonts w:ascii="新宋体" w:eastAsia="新宋体" w:cs="新宋体"/>
+          <w:color w:val="808080"/>
+          <w:kern w:val="0"/>
+          <w:sz w:val="19"/>
+          <w:szCs w:val="19"/>
+        </w:rPr>
+        <w:t>(</w:t>
+      </w:r>
+      <w:proofErr w:type="gramEnd"/>
+    </w:p>
+    <w:p>
+      <w:pPr>
+        <w:autoSpaceDE w:val="0"/>
+        <w:autoSpaceDN w:val="0"/>
+        <w:adjustRightInd w:val="0"/>
+        <w:jc w:val="left"/>
+        <w:rPr>
+          <w:rFonts w:ascii="新宋体" w:eastAsia="新宋体" w:cs="新宋体"/>
+          <w:kern w:val="0"/>
+          <w:sz w:val="19"/>
+          <w:szCs w:val="19"/>
+        </w:rPr>
+      </w:pPr>
+      <w:r>
+        <w:rPr>
+          <w:rFonts w:ascii="新宋体" w:eastAsia="新宋体" w:cs="新宋体"/>
+          <w:kern w:val="0"/>
+          <w:sz w:val="19"/>
+          <w:szCs w:val="19"/>
+        </w:rPr>
+        <w:tab/>
+      </w:r>
+      <w:r>
+        <w:rPr>
+          <w:rFonts w:ascii="新宋体" w:eastAsia="新宋体" w:cs="新宋体"/>
+          <w:color w:val="008080"/>
+          <w:kern w:val="0"/>
+          <w:sz w:val="19"/>
+          <w:szCs w:val="19"/>
+        </w:rPr>
+        <w:t>id</w:t>
+      </w:r>
+      <w:r>
+        <w:rPr>
+          <w:rFonts w:ascii="新宋体" w:eastAsia="新宋体" w:cs="新宋体"/>
+          <w:kern w:val="0"/>
+          <w:sz w:val="19"/>
+          <w:szCs w:val="19"/>
+        </w:rPr>
+        <w:t xml:space="preserve"> </w:t>
+      </w:r>
+      <w:r>
+        <w:rPr>
+          <w:rFonts w:ascii="新宋体" w:eastAsia="新宋体" w:cs="新宋体"/>
+          <w:color w:val="0000FF"/>
+          <w:kern w:val="0"/>
+          <w:sz w:val="19"/>
+          <w:szCs w:val="19"/>
+        </w:rPr>
+        <w:t>int</w:t>
+      </w:r>
+      <w:r>
+        <w:rPr>
+          <w:rFonts w:ascii="新宋体" w:eastAsia="新宋体" w:cs="新宋体"/>
+          <w:kern w:val="0"/>
+          <w:sz w:val="19"/>
+          <w:szCs w:val="19"/>
+        </w:rPr>
+        <w:t xml:space="preserve"> </w:t>
+      </w:r>
+      <w:r>
+        <w:rPr>
+          <w:rFonts w:ascii="新宋体" w:eastAsia="新宋体" w:cs="新宋体"/>
+          <w:color w:val="0000FF"/>
+          <w:kern w:val="0"/>
+          <w:sz w:val="19"/>
+          <w:szCs w:val="19"/>
+        </w:rPr>
+        <w:t>identity</w:t>
+      </w:r>
+      <w:r>
+        <w:rPr>
+          <w:rFonts w:ascii="新宋体" w:eastAsia="新宋体" w:cs="新宋体"/>
+          <w:color w:val="808080"/>
+          <w:kern w:val="0"/>
+          <w:sz w:val="19"/>
+          <w:szCs w:val="19"/>
+        </w:rPr>
+        <w:t>(</w:t>
+      </w:r>
+      <w:r>
+        <w:rPr>
+          <w:rFonts w:ascii="新宋体" w:eastAsia="新宋体" w:cs="新宋体"/>
+          <w:kern w:val="0"/>
+          <w:sz w:val="19"/>
+          <w:szCs w:val="19"/>
+        </w:rPr>
+        <w:t>1</w:t>
+      </w:r>
+      <w:r>
+        <w:rPr>
+          <w:rFonts w:ascii="新宋体" w:eastAsia="新宋体" w:cs="新宋体"/>
+          <w:color w:val="808080"/>
+          <w:kern w:val="0"/>
+          <w:sz w:val="19"/>
+          <w:szCs w:val="19"/>
+        </w:rPr>
+        <w:t>,</w:t>
+      </w:r>
+      <w:r>
+        <w:rPr>
+          <w:rFonts w:ascii="新宋体" w:eastAsia="新宋体" w:cs="新宋体"/>
+          <w:kern w:val="0"/>
+          <w:sz w:val="19"/>
+          <w:szCs w:val="19"/>
+        </w:rPr>
+        <w:t>1</w:t>
+      </w:r>
+      <w:r>
+        <w:rPr>
+          <w:rFonts w:ascii="新宋体" w:eastAsia="新宋体" w:cs="新宋体"/>
+          <w:color w:val="808080"/>
+          <w:kern w:val="0"/>
+          <w:sz w:val="19"/>
+          <w:szCs w:val="19"/>
+        </w:rPr>
+        <w:t>)</w:t>
+      </w:r>
+      <w:r>
+        <w:rPr>
+          <w:rFonts w:ascii="新宋体" w:eastAsia="新宋体" w:cs="新宋体"/>
+          <w:kern w:val="0"/>
+          <w:sz w:val="19"/>
+          <w:szCs w:val="19"/>
+        </w:rPr>
+        <w:t xml:space="preserve"> </w:t>
+      </w:r>
+      <w:r>
+        <w:rPr>
+          <w:rFonts w:ascii="新宋体" w:eastAsia="新宋体" w:cs="新宋体"/>
+          <w:color w:val="0000FF"/>
+          <w:kern w:val="0"/>
+          <w:sz w:val="19"/>
+          <w:szCs w:val="19"/>
+        </w:rPr>
+        <w:t>primary</w:t>
+      </w:r>
+      <w:r>
+        <w:rPr>
+          <w:rFonts w:ascii="新宋体" w:eastAsia="新宋体" w:cs="新宋体"/>
+          <w:kern w:val="0"/>
+          <w:sz w:val="19"/>
+          <w:szCs w:val="19"/>
+        </w:rPr>
+        <w:t xml:space="preserve"> </w:t>
+      </w:r>
+      <w:r>
+        <w:rPr>
+          <w:rFonts w:ascii="新宋体" w:eastAsia="新宋体" w:cs="新宋体"/>
+          <w:color w:val="0000FF"/>
+          <w:kern w:val="0"/>
+          <w:sz w:val="19"/>
+          <w:szCs w:val="19"/>
+        </w:rPr>
+        <w:t>key</w:t>
+      </w:r>
+      <w:r>
+        <w:rPr>
+          <w:rFonts w:ascii="新宋体" w:eastAsia="新宋体" w:cs="新宋体"/>
+          <w:kern w:val="0"/>
+          <w:sz w:val="19"/>
+          <w:szCs w:val="19"/>
+        </w:rPr>
+        <w:t xml:space="preserve"> </w:t>
+      </w:r>
+      <w:r>
+        <w:rPr>
+          <w:rFonts w:ascii="新宋体" w:eastAsia="新宋体" w:cs="新宋体"/>
+          <w:color w:val="808080"/>
+          <w:kern w:val="0"/>
+          <w:sz w:val="19"/>
+          <w:szCs w:val="19"/>
+        </w:rPr>
+        <w:t>,</w:t>
+      </w:r>
+      <w:r>
+        <w:rPr>
+          <w:rFonts w:ascii="新宋体" w:eastAsia="新宋体" w:cs="新宋体"/>
+          <w:kern w:val="0"/>
+          <w:sz w:val="19"/>
+          <w:szCs w:val="19"/>
+        </w:rPr>
+        <w:t xml:space="preserve"> </w:t>
+      </w:r>
+      <w:r>
+        <w:rPr>
+          <w:rFonts w:ascii="新宋体" w:eastAsia="新宋体" w:cs="新宋体"/>
+          <w:color w:val="008000"/>
+          <w:kern w:val="0"/>
+          <w:sz w:val="19"/>
+          <w:szCs w:val="19"/>
+        </w:rPr>
+        <w:t>--</w:t>
+      </w:r>
+      <w:r>
+        <w:rPr>
+          <w:rFonts w:ascii="新宋体" w:eastAsia="新宋体" w:cs="新宋体" w:hint="eastAsia"/>
+          <w:color w:val="008000"/>
+          <w:kern w:val="0"/>
+          <w:sz w:val="19"/>
+          <w:szCs w:val="19"/>
+        </w:rPr>
+        <w:t>测试记录</w:t>
+      </w:r>
+    </w:p>
+    <w:p>
+      <w:pPr>
+        <w:autoSpaceDE w:val="0"/>
+        <w:autoSpaceDN w:val="0"/>
+        <w:adjustRightInd w:val="0"/>
+        <w:jc w:val="left"/>
+        <w:rPr>
+          <w:rFonts w:ascii="新宋体" w:eastAsia="新宋体" w:cs="新宋体"/>
+          <w:kern w:val="0"/>
+          <w:sz w:val="19"/>
+          <w:szCs w:val="19"/>
+        </w:rPr>
+      </w:pPr>
+      <w:r>
+        <w:rPr>
+          <w:rFonts w:ascii="新宋体" w:eastAsia="新宋体" w:cs="新宋体"/>
+          <w:kern w:val="0"/>
+          <w:sz w:val="19"/>
+          <w:szCs w:val="19"/>
+        </w:rPr>
+        <w:tab/>
+      </w:r>
+      <w:r>
+        <w:rPr>
+          <w:rFonts w:ascii="新宋体" w:eastAsia="新宋体" w:cs="新宋体"/>
+          <w:color w:val="008080"/>
+          <w:kern w:val="0"/>
+          <w:sz w:val="19"/>
+          <w:szCs w:val="19"/>
+        </w:rPr>
+        <w:t>mark</w:t>
+      </w:r>
+      <w:r>
+        <w:rPr>
+          <w:rFonts w:ascii="新宋体" w:eastAsia="新宋体" w:cs="新宋体"/>
+          <w:kern w:val="0"/>
+          <w:sz w:val="19"/>
+          <w:szCs w:val="19"/>
+        </w:rPr>
+        <w:t xml:space="preserve"> </w:t>
+      </w:r>
+      <w:r>
+        <w:rPr>
+          <w:rFonts w:ascii="新宋体" w:eastAsia="新宋体" w:cs="新宋体"/>
+          <w:color w:val="0000FF"/>
+          <w:kern w:val="0"/>
+          <w:sz w:val="19"/>
+          <w:szCs w:val="19"/>
+        </w:rPr>
+        <w:t>varchar</w:t>
+      </w:r>
+      <w:r>
+        <w:rPr>
+          <w:rFonts w:ascii="新宋体" w:eastAsia="新宋体" w:cs="新宋体"/>
+          <w:color w:val="808080"/>
+          <w:kern w:val="0"/>
+          <w:sz w:val="19"/>
+          <w:szCs w:val="19"/>
+        </w:rPr>
+        <w:t>(</w:t>
+      </w:r>
+      <w:r>
+        <w:rPr>
+          <w:rFonts w:ascii="新宋体" w:eastAsia="新宋体" w:cs="新宋体"/>
+          <w:kern w:val="0"/>
+          <w:sz w:val="19"/>
+          <w:szCs w:val="19"/>
+        </w:rPr>
+        <w:t>10</w:t>
+      </w:r>
+      <w:r>
+        <w:rPr>
+          <w:rFonts w:ascii="新宋体" w:eastAsia="新宋体" w:cs="新宋体"/>
+          <w:color w:val="808080"/>
+          <w:kern w:val="0"/>
+          <w:sz w:val="19"/>
+          <w:szCs w:val="19"/>
+        </w:rPr>
+        <w:t>)</w:t>
+      </w:r>
+      <w:r>
+        <w:rPr>
+          <w:rFonts w:ascii="新宋体" w:eastAsia="新宋体" w:cs="新宋体"/>
+          <w:kern w:val="0"/>
+          <w:sz w:val="19"/>
+          <w:szCs w:val="19"/>
+        </w:rPr>
+        <w:t xml:space="preserve"> </w:t>
+      </w:r>
+      <w:r>
+        <w:rPr>
+          <w:rFonts w:ascii="新宋体" w:eastAsia="新宋体" w:cs="新宋体"/>
+          <w:color w:val="808080"/>
+          <w:kern w:val="0"/>
+          <w:sz w:val="19"/>
+          <w:szCs w:val="19"/>
+        </w:rPr>
+        <w:t>not</w:t>
+      </w:r>
+      <w:r>
+        <w:rPr>
+          <w:rFonts w:ascii="新宋体" w:eastAsia="新宋体" w:cs="新宋体"/>
+          <w:kern w:val="0"/>
+          <w:sz w:val="19"/>
+          <w:szCs w:val="19"/>
+        </w:rPr>
+        <w:t xml:space="preserve"> </w:t>
+      </w:r>
+      <w:r>
+        <w:rPr>
+          <w:rFonts w:ascii="新宋体" w:eastAsia="新宋体" w:cs="新宋体"/>
+          <w:color w:val="808080"/>
+          <w:kern w:val="0"/>
+          <w:sz w:val="19"/>
+          <w:szCs w:val="19"/>
+        </w:rPr>
+        <w:t>null,</w:t>
+      </w:r>
+      <w:r>
+        <w:rPr>
+          <w:rFonts w:ascii="新宋体" w:eastAsia="新宋体" w:cs="新宋体"/>
+          <w:kern w:val="0"/>
+          <w:sz w:val="19"/>
+          <w:szCs w:val="19"/>
+        </w:rPr>
+        <w:t xml:space="preserve"> </w:t>
+      </w:r>
+      <w:r>
+        <w:rPr>
+          <w:rFonts w:ascii="新宋体" w:eastAsia="新宋体" w:cs="新宋体"/>
+          <w:color w:val="008000"/>
+          <w:kern w:val="0"/>
+          <w:sz w:val="19"/>
+          <w:szCs w:val="19"/>
+        </w:rPr>
+        <w:t>--</w:t>
+      </w:r>
+      <w:r>
+        <w:rPr>
+          <w:rFonts w:ascii="新宋体" w:eastAsia="新宋体" w:cs="新宋体" w:hint="eastAsia"/>
+          <w:color w:val="008000"/>
+          <w:kern w:val="0"/>
+          <w:sz w:val="19"/>
+          <w:szCs w:val="19"/>
+        </w:rPr>
+        <w:t>小组唯一表示，用来检索</w:t>
+      </w:r>
+    </w:p>
+    <w:p>
+      <w:pPr>
+        <w:autoSpaceDE w:val="0"/>
+        <w:autoSpaceDN w:val="0"/>
+        <w:adjustRightInd w:val="0"/>
+        <w:jc w:val="left"/>
+        <w:rPr>
+          <w:rFonts w:ascii="新宋体" w:eastAsia="新宋体" w:cs="新宋体"/>
+          <w:kern w:val="0"/>
+          <w:sz w:val="19"/>
+          <w:szCs w:val="19"/>
+        </w:rPr>
+      </w:pPr>
+      <w:r>
+        <w:rPr>
+          <w:rFonts w:ascii="新宋体" w:eastAsia="新宋体" w:cs="新宋体"/>
+          <w:kern w:val="0"/>
+          <w:sz w:val="19"/>
+          <w:szCs w:val="19"/>
+        </w:rPr>
+        <w:tab/>
+      </w:r>
+      <w:r>
+        <w:rPr>
+          <w:rFonts w:ascii="新宋体" w:eastAsia="新宋体" w:cs="新宋体"/>
+          <w:color w:val="008080"/>
+          <w:kern w:val="0"/>
+          <w:sz w:val="19"/>
+          <w:szCs w:val="19"/>
+        </w:rPr>
+        <w:t>field</w:t>
+      </w:r>
+      <w:r>
+        <w:rPr>
+          <w:rFonts w:ascii="新宋体" w:eastAsia="新宋体" w:cs="新宋体"/>
+          <w:kern w:val="0"/>
+          <w:sz w:val="19"/>
+          <w:szCs w:val="19"/>
+        </w:rPr>
+        <w:t xml:space="preserve"> </w:t>
+      </w:r>
+      <w:r>
+        <w:rPr>
+          <w:rFonts w:ascii="新宋体" w:eastAsia="新宋体" w:cs="新宋体"/>
+          <w:color w:val="0000FF"/>
+          <w:kern w:val="0"/>
+          <w:sz w:val="19"/>
+          <w:szCs w:val="19"/>
+        </w:rPr>
+        <w:t>varchar</w:t>
+      </w:r>
+      <w:r>
+        <w:rPr>
+          <w:rFonts w:ascii="新宋体" w:eastAsia="新宋体" w:cs="新宋体"/>
+          <w:color w:val="808080"/>
+          <w:kern w:val="0"/>
+          <w:sz w:val="19"/>
+          <w:szCs w:val="19"/>
+        </w:rPr>
+        <w:t>(</w:t>
+      </w:r>
+      <w:r>
+        <w:rPr>
+          <w:rFonts w:ascii="新宋体" w:eastAsia="新宋体" w:cs="新宋体"/>
+          <w:color w:val="FF00FF"/>
+          <w:kern w:val="0"/>
+          <w:sz w:val="19"/>
+          <w:szCs w:val="19"/>
+        </w:rPr>
+        <w:t>max</w:t>
+      </w:r>
+      <w:r>
+        <w:rPr>
+          <w:rFonts w:ascii="新宋体" w:eastAsia="新宋体" w:cs="新宋体"/>
+          <w:color w:val="808080"/>
+          <w:kern w:val="0"/>
+          <w:sz w:val="19"/>
+          <w:szCs w:val="19"/>
+        </w:rPr>
+        <w:t>)</w:t>
+      </w:r>
+      <w:r>
+        <w:rPr>
+          <w:rFonts w:ascii="新宋体" w:eastAsia="新宋体" w:cs="新宋体"/>
+          <w:kern w:val="0"/>
+          <w:sz w:val="19"/>
+          <w:szCs w:val="19"/>
+        </w:rPr>
+        <w:t xml:space="preserve"> </w:t>
+      </w:r>
+      <w:r>
+        <w:rPr>
+          <w:rFonts w:ascii="新宋体" w:eastAsia="新宋体" w:cs="新宋体"/>
+          <w:color w:val="808080"/>
+          <w:kern w:val="0"/>
+          <w:sz w:val="19"/>
+          <w:szCs w:val="19"/>
+        </w:rPr>
+        <w:t>not</w:t>
+      </w:r>
+      <w:r>
+        <w:rPr>
+          <w:rFonts w:ascii="新宋体" w:eastAsia="新宋体" w:cs="新宋体"/>
+          <w:kern w:val="0"/>
+          <w:sz w:val="19"/>
+          <w:szCs w:val="19"/>
+        </w:rPr>
+        <w:t xml:space="preserve"> </w:t>
+      </w:r>
+      <w:r>
+        <w:rPr>
+          <w:rFonts w:ascii="新宋体" w:eastAsia="新宋体" w:cs="新宋体"/>
+          <w:color w:val="808080"/>
+          <w:kern w:val="0"/>
+          <w:sz w:val="19"/>
+          <w:szCs w:val="19"/>
+        </w:rPr>
+        <w:t>null,</w:t>
+      </w:r>
+      <w:r>
+        <w:rPr>
+          <w:rFonts w:ascii="新宋体" w:eastAsia="新宋体" w:cs="新宋体"/>
+          <w:kern w:val="0"/>
+          <w:sz w:val="19"/>
+          <w:szCs w:val="19"/>
+        </w:rPr>
+        <w:t xml:space="preserve"> </w:t>
+      </w:r>
+      <w:r>
+        <w:rPr>
+          <w:rFonts w:ascii="新宋体" w:eastAsia="新宋体" w:cs="新宋体"/>
+          <w:color w:val="008000"/>
+          <w:kern w:val="0"/>
+          <w:sz w:val="19"/>
+          <w:szCs w:val="19"/>
+        </w:rPr>
+        <w:t>--</w:t>
+      </w:r>
+      <w:r>
+        <w:rPr>
+          <w:rFonts w:ascii="新宋体" w:eastAsia="新宋体" w:cs="新宋体" w:hint="eastAsia"/>
+          <w:color w:val="008000"/>
+          <w:kern w:val="0"/>
+          <w:sz w:val="19"/>
+          <w:szCs w:val="19"/>
+        </w:rPr>
+        <w:t>需要测试字段</w:t>
+      </w:r>
+    </w:p>
+    <w:p>
+      <w:pPr>
+        <w:autoSpaceDE w:val="0"/>
+        <w:autoSpaceDN w:val="0"/>
+        <w:adjustRightInd w:val="0"/>
+        <w:jc w:val="left"/>
+        <w:rPr>
+          <w:rFonts w:ascii="新宋体" w:eastAsia="新宋体" w:cs="新宋体"/>
+          <w:kern w:val="0"/>
+          <w:sz w:val="19"/>
+          <w:szCs w:val="19"/>
+        </w:rPr>
+      </w:pPr>
+      <w:bookmarkStart w:id="0" w:name="_GoBack"/>
+      <w:r>
+        <w:rPr>
+          <w:rFonts w:ascii="新宋体" w:eastAsia="新宋体" w:cs="新宋体"/>
+          <w:kern w:val="0"/>
+          <w:sz w:val="19"/>
+          <w:szCs w:val="19"/>
+        </w:rPr>
+        <w:tab/>
+      </w:r>
+      <w:r>
+        <w:rPr>
+          <w:rFonts w:ascii="新宋体" w:eastAsia="新宋体" w:cs="新宋体"/>
+          <w:color w:val="008080"/>
+          <w:kern w:val="0"/>
+          <w:sz w:val="19"/>
+          <w:szCs w:val="19"/>
+        </w:rPr>
+        <w:t>complete</w:t>
+      </w:r>
+      <w:r>
+        <w:rPr>
+          <w:rFonts w:ascii="新宋体" w:eastAsia="新宋体" w:cs="新宋体"/>
+          <w:kern w:val="0"/>
+          <w:sz w:val="19"/>
+          <w:szCs w:val="19"/>
+        </w:rPr>
+        <w:t xml:space="preserve"> </w:t>
+      </w:r>
+      <w:r>
+        <w:rPr>
+          <w:rFonts w:ascii="新宋体" w:eastAsia="新宋体" w:cs="新宋体"/>
+          <w:color w:val="0000FF"/>
+          <w:kern w:val="0"/>
+          <w:sz w:val="19"/>
+          <w:szCs w:val="19"/>
+        </w:rPr>
+        <w:t>int</w:t>
+      </w:r>
+      <w:r>
+        <w:rPr>
+          <w:rFonts w:ascii="新宋体" w:eastAsia="新宋体" w:cs="新宋体"/>
+          <w:kern w:val="0"/>
+          <w:sz w:val="19"/>
+          <w:szCs w:val="19"/>
+        </w:rPr>
+        <w:t xml:space="preserve"> </w:t>
+      </w:r>
+      <w:r>
+        <w:rPr>
+          <w:rFonts w:ascii="新宋体" w:eastAsia="新宋体" w:cs="新宋体"/>
+          <w:color w:val="0000FF"/>
+          <w:kern w:val="0"/>
+          <w:sz w:val="19"/>
+          <w:szCs w:val="19"/>
+        </w:rPr>
+        <w:t>default</w:t>
+      </w:r>
+      <w:r>
+        <w:rPr>
+          <w:rFonts w:ascii="新宋体" w:eastAsia="新宋体" w:cs="新宋体"/>
+          <w:kern w:val="0"/>
+          <w:sz w:val="19"/>
+          <w:szCs w:val="19"/>
+        </w:rPr>
+        <w:t xml:space="preserve"> 0 </w:t>
+      </w:r>
+      <w:r>
+        <w:rPr>
+          <w:rFonts w:ascii="新宋体" w:eastAsia="新宋体" w:cs="新宋体"/>
+          <w:color w:val="808080"/>
+          <w:kern w:val="0"/>
+          <w:sz w:val="19"/>
+          <w:szCs w:val="19"/>
+        </w:rPr>
+        <w:t>not</w:t>
+      </w:r>
+      <w:r>
+        <w:rPr>
+          <w:rFonts w:ascii="新宋体" w:eastAsia="新宋体" w:cs="新宋体"/>
+          <w:kern w:val="0"/>
+          <w:sz w:val="19"/>
+          <w:szCs w:val="19"/>
+        </w:rPr>
+        <w:t xml:space="preserve"> </w:t>
+      </w:r>
+      <w:r>
+        <w:rPr>
+          <w:rFonts w:ascii="新宋体" w:eastAsia="新宋体" w:cs="新宋体"/>
+          <w:color w:val="808080"/>
+          <w:kern w:val="0"/>
+          <w:sz w:val="19"/>
+          <w:szCs w:val="19"/>
+        </w:rPr>
+        <w:t>null</w:t>
+      </w:r>
+      <w:r>
+        <w:rPr>
+          <w:rFonts w:ascii="新宋体" w:eastAsia="新宋体" w:cs="新宋体"/>
+          <w:kern w:val="0"/>
+          <w:sz w:val="19"/>
+          <w:szCs w:val="19"/>
+        </w:rPr>
+        <w:t xml:space="preserve"> </w:t>
+      </w:r>
+      <w:r>
+        <w:rPr>
+          <w:rFonts w:ascii="新宋体" w:eastAsia="新宋体" w:cs="新宋体"/>
+          <w:color w:val="008000"/>
+          <w:kern w:val="0"/>
+          <w:sz w:val="19"/>
+          <w:szCs w:val="19"/>
+        </w:rPr>
+        <w:t>--</w:t>
+      </w:r>
+      <w:r>
+        <w:rPr>
+          <w:rFonts w:ascii="新宋体" w:eastAsia="新宋体" w:cs="新宋体" w:hint="eastAsia"/>
+          <w:color w:val="008000"/>
+          <w:kern w:val="0"/>
+          <w:sz w:val="19"/>
+          <w:szCs w:val="19"/>
+        </w:rPr>
+        <w:t>是否完成</w:t>
+      </w:r>
+      <w:r>
+        <w:rPr>
+          <w:rFonts w:ascii="新宋体" w:eastAsia="新宋体" w:cs="新宋体"/>
+          <w:color w:val="008000"/>
+          <w:kern w:val="0"/>
+          <w:sz w:val="19"/>
+          <w:szCs w:val="19"/>
+        </w:rPr>
+        <w:t xml:space="preserve"> </w:t>
+      </w:r>
+      <w:r>
+        <w:rPr>
+          <w:rFonts w:ascii="新宋体" w:eastAsia="新宋体" w:cs="新宋体" w:hint="eastAsia"/>
+          <w:color w:val="008000"/>
+          <w:kern w:val="0"/>
+          <w:sz w:val="19"/>
+          <w:szCs w:val="19"/>
+        </w:rPr>
+        <w:t>默认值为</w:t>
+      </w:r>
+      <w:r>
+        <w:rPr>
+          <w:rFonts w:ascii="新宋体" w:eastAsia="新宋体" w:cs="新宋体"/>
+          <w:color w:val="008000"/>
+          <w:kern w:val="0"/>
+          <w:sz w:val="19"/>
+          <w:szCs w:val="19"/>
+        </w:rPr>
+        <w:t xml:space="preserve">0 </w:t>
+      </w:r>
+      <w:r>
+        <w:rPr>
+          <w:rFonts w:ascii="新宋体" w:eastAsia="新宋体" w:cs="新宋体" w:hint="eastAsia"/>
+          <w:color w:val="008000"/>
+          <w:kern w:val="0"/>
+          <w:sz w:val="19"/>
+          <w:szCs w:val="19"/>
+        </w:rPr>
+        <w:t>代表未完成</w:t>
+      </w:r>
+      <w:r>
+        <w:rPr>
+          <w:rFonts w:ascii="新宋体" w:eastAsia="新宋体" w:cs="新宋体"/>
+          <w:color w:val="008000"/>
+          <w:kern w:val="0"/>
+          <w:sz w:val="19"/>
+          <w:szCs w:val="19"/>
+        </w:rPr>
+        <w:t xml:space="preserve"> </w:t>
+      </w:r>
+      <w:r>
+        <w:rPr>
+          <w:rFonts w:ascii="新宋体" w:eastAsia="新宋体" w:cs="新宋体" w:hint="eastAsia"/>
+          <w:color w:val="008000"/>
+          <w:kern w:val="0"/>
+          <w:sz w:val="19"/>
+          <w:szCs w:val="19"/>
+        </w:rPr>
+        <w:t>完成</w:t>
+      </w:r>
+      <w:r>
+        <w:rPr>
+          <w:rFonts w:ascii="新宋体" w:eastAsia="新宋体" w:cs="新宋体"/>
+          <w:color w:val="008000"/>
+          <w:kern w:val="0"/>
+          <w:sz w:val="19"/>
+          <w:szCs w:val="19"/>
+        </w:rPr>
+        <w:t xml:space="preserve"> 1</w:t>
+      </w:r>
+    </w:p>
+    <w:bookmarkEnd w:id="0"/>
+    <w:p>
+      <w:pPr>
+        <w:autoSpaceDE w:val="0"/>
+        <w:autoSpaceDN w:val="0"/>
+        <w:adjustRightInd w:val="0"/>
+        <w:jc w:val="left"/>
+        <w:rPr>
+          <w:rFonts w:ascii="新宋体" w:eastAsia="新宋体" w:cs="新宋体"/>
+          <w:color w:val="808080"/>
+          <w:kern w:val="0"/>
+          <w:sz w:val="19"/>
+          <w:szCs w:val="19"/>
+        </w:rPr>
+      </w:pPr>
+      <w:r>
+        <w:rPr>
+          <w:rFonts w:ascii="新宋体" w:eastAsia="新宋体" w:cs="新宋体"/>
+          <w:color w:val="808080"/>
+          <w:kern w:val="0"/>
+          <w:sz w:val="19"/>
+          <w:szCs w:val="19"/>
+        </w:rPr>
+        <w:t>)</w:t>
+      </w:r>
+    </w:p>
+    <w:p>
+      <w:pPr>
+        <w:autoSpaceDE w:val="0"/>
+        <w:autoSpaceDN w:val="0"/>
+        <w:adjustRightInd w:val="0"/>
+        <w:jc w:val="left"/>
+        <w:rPr>
+          <w:rFonts w:ascii="新宋体" w:eastAsia="新宋体" w:cs="新宋体"/>
+          <w:kern w:val="0"/>
+          <w:sz w:val="19"/>
+          <w:szCs w:val="19"/>
+        </w:rPr>
+      </w:pPr>
+      <w:r>
+        <w:rPr>
+          <w:rFonts w:ascii="新宋体" w:eastAsia="新宋体" w:cs="新宋体"/>
+          <w:color w:val="0000FF"/>
+          <w:kern w:val="0"/>
+          <w:sz w:val="19"/>
+          <w:szCs w:val="19"/>
+        </w:rPr>
+        <w:t>create</w:t>
+      </w:r>
+      <w:r>
+        <w:rPr>
+          <w:rFonts w:ascii="新宋体" w:eastAsia="新宋体" w:cs="新宋体"/>
+          <w:kern w:val="0"/>
+          <w:sz w:val="19"/>
+          <w:szCs w:val="19"/>
+        </w:rPr>
+        <w:t xml:space="preserve"> </w:t>
+      </w:r>
+      <w:r>
+        <w:rPr>
+          <w:rFonts w:ascii="新宋体" w:eastAsia="新宋体" w:cs="新宋体"/>
+          <w:color w:val="0000FF"/>
+          <w:kern w:val="0"/>
+          <w:sz w:val="19"/>
+          <w:szCs w:val="19"/>
+        </w:rPr>
+        <w:t>table</w:t>
+      </w:r>
+      <w:r>
+        <w:rPr>
+          <w:rFonts w:ascii="新宋体" w:eastAsia="新宋体" w:cs="新宋体"/>
+          <w:kern w:val="0"/>
+          <w:sz w:val="19"/>
+          <w:szCs w:val="19"/>
+        </w:rPr>
+        <w:t xml:space="preserve"> </w:t>
+      </w:r>
+      <w:proofErr w:type="gramStart"/>
+      <w:r>
+        <w:rPr>
+          <w:rFonts w:ascii="新宋体" w:eastAsia="新宋体" w:cs="新宋体"/>
+          <w:color w:val="008080"/>
+          <w:kern w:val="0"/>
+          <w:sz w:val="19"/>
+          <w:szCs w:val="19"/>
+        </w:rPr>
+        <w:t>cooperation</w:t>
+      </w:r>
+      <w:r>
+        <w:rPr>
+          <w:rFonts w:ascii="新宋体" w:eastAsia="新宋体" w:cs="新宋体"/>
+          <w:color w:val="808080"/>
+          <w:kern w:val="0"/>
+          <w:sz w:val="19"/>
+          <w:szCs w:val="19"/>
+        </w:rPr>
+        <w:t>(</w:t>
+      </w:r>
+      <w:proofErr w:type="gramEnd"/>
+    </w:p>
+    <w:p>
+      <w:pPr>
+        <w:autoSpaceDE w:val="0"/>
+        <w:autoSpaceDN w:val="0"/>
+        <w:adjustRightInd w:val="0"/>
+        <w:jc w:val="left"/>
+        <w:rPr>
+          <w:rFonts w:ascii="新宋体" w:eastAsia="新宋体" w:cs="新宋体"/>
+          <w:kern w:val="0"/>
+          <w:sz w:val="19"/>
+          <w:szCs w:val="19"/>
+        </w:rPr>
+      </w:pPr>
+      <w:r>
+        <w:rPr>
+          <w:rFonts w:ascii="新宋体" w:eastAsia="新宋体" w:cs="新宋体"/>
+          <w:kern w:val="0"/>
+          <w:sz w:val="19"/>
+          <w:szCs w:val="19"/>
+        </w:rPr>
+        <w:tab/>
+      </w:r>
+      <w:r>
+        <w:rPr>
+          <w:rFonts w:ascii="新宋体" w:eastAsia="新宋体" w:cs="新宋体"/>
+          <w:color w:val="008080"/>
+          <w:kern w:val="0"/>
+          <w:sz w:val="19"/>
+          <w:szCs w:val="19"/>
+        </w:rPr>
+        <w:t>id</w:t>
+      </w:r>
+      <w:r>
+        <w:rPr>
+          <w:rFonts w:ascii="新宋体" w:eastAsia="新宋体" w:cs="新宋体"/>
+          <w:kern w:val="0"/>
+          <w:sz w:val="19"/>
+          <w:szCs w:val="19"/>
+        </w:rPr>
+        <w:t xml:space="preserve"> </w:t>
+      </w:r>
+      <w:r>
+        <w:rPr>
+          <w:rFonts w:ascii="新宋体" w:eastAsia="新宋体" w:cs="新宋体"/>
+          <w:color w:val="0000FF"/>
+          <w:kern w:val="0"/>
+          <w:sz w:val="19"/>
+          <w:szCs w:val="19"/>
+        </w:rPr>
+        <w:t>int</w:t>
+      </w:r>
+      <w:r>
+        <w:rPr>
+          <w:rFonts w:ascii="新宋体" w:eastAsia="新宋体" w:cs="新宋体"/>
+          <w:kern w:val="0"/>
+          <w:sz w:val="19"/>
+          <w:szCs w:val="19"/>
+        </w:rPr>
+        <w:t xml:space="preserve"> </w:t>
+      </w:r>
+      <w:proofErr w:type="gramStart"/>
+      <w:r>
+        <w:rPr>
+          <w:rFonts w:ascii="新宋体" w:eastAsia="新宋体" w:cs="新宋体"/>
+          <w:color w:val="0000FF"/>
+          <w:kern w:val="0"/>
+          <w:sz w:val="19"/>
+          <w:szCs w:val="19"/>
+        </w:rPr>
+        <w:t>identity</w:t>
+      </w:r>
+      <w:r>
+        <w:rPr>
+          <w:rFonts w:ascii="新宋体" w:eastAsia="新宋体" w:cs="新宋体"/>
+          <w:color w:val="808080"/>
+          <w:kern w:val="0"/>
+          <w:sz w:val="19"/>
+          <w:szCs w:val="19"/>
+        </w:rPr>
+        <w:t>(</w:t>
+      </w:r>
+      <w:proofErr w:type="gramEnd"/>
+      <w:r>
+        <w:rPr>
+          <w:rFonts w:ascii="新宋体" w:eastAsia="新宋体" w:cs="新宋体"/>
+          <w:kern w:val="0"/>
+          <w:sz w:val="19"/>
+          <w:szCs w:val="19"/>
+        </w:rPr>
+        <w:t>1</w:t>
+      </w:r>
+      <w:r>
+        <w:rPr>
+          <w:rFonts w:ascii="新宋体" w:eastAsia="新宋体" w:cs="新宋体"/>
+          <w:color w:val="808080"/>
+          <w:kern w:val="0"/>
+          <w:sz w:val="19"/>
+          <w:szCs w:val="19"/>
+        </w:rPr>
+        <w:t>,</w:t>
+      </w:r>
+      <w:r>
+        <w:rPr>
+          <w:rFonts w:ascii="新宋体" w:eastAsia="新宋体" w:cs="新宋体"/>
+          <w:kern w:val="0"/>
+          <w:sz w:val="19"/>
+          <w:szCs w:val="19"/>
+        </w:rPr>
+        <w:t>1</w:t>
+      </w:r>
+      <w:r>
+        <w:rPr>
+          <w:rFonts w:ascii="新宋体" w:eastAsia="新宋体" w:cs="新宋体"/>
+          <w:color w:val="808080"/>
+          <w:kern w:val="0"/>
+          <w:sz w:val="19"/>
+          <w:szCs w:val="19"/>
+        </w:rPr>
+        <w:t>)</w:t>
+      </w:r>
+      <w:r>
+        <w:rPr>
+          <w:rFonts w:ascii="新宋体" w:eastAsia="新宋体" w:cs="新宋体"/>
+          <w:kern w:val="0"/>
+          <w:sz w:val="19"/>
+          <w:szCs w:val="19"/>
+        </w:rPr>
+        <w:t xml:space="preserve"> </w:t>
+      </w:r>
+      <w:r>
+        <w:rPr>
+          <w:rFonts w:ascii="新宋体" w:eastAsia="新宋体" w:cs="新宋体"/>
+          <w:color w:val="0000FF"/>
+          <w:kern w:val="0"/>
+          <w:sz w:val="19"/>
+          <w:szCs w:val="19"/>
+        </w:rPr>
+        <w:t>primary</w:t>
+      </w:r>
+      <w:r>
+        <w:rPr>
+          <w:rFonts w:ascii="新宋体" w:eastAsia="新宋体" w:cs="新宋体"/>
+          <w:kern w:val="0"/>
+          <w:sz w:val="19"/>
+          <w:szCs w:val="19"/>
+        </w:rPr>
+        <w:t xml:space="preserve"> </w:t>
+      </w:r>
+      <w:r>
+        <w:rPr>
+          <w:rFonts w:ascii="新宋体" w:eastAsia="新宋体" w:cs="新宋体"/>
+          <w:color w:val="0000FF"/>
+          <w:kern w:val="0"/>
+          <w:sz w:val="19"/>
+          <w:szCs w:val="19"/>
+        </w:rPr>
+        <w:t>key</w:t>
+      </w:r>
+      <w:r>
+        <w:rPr>
+          <w:rFonts w:ascii="新宋体" w:eastAsia="新宋体" w:cs="新宋体"/>
+          <w:kern w:val="0"/>
+          <w:sz w:val="19"/>
+          <w:szCs w:val="19"/>
+        </w:rPr>
+        <w:t xml:space="preserve"> </w:t>
+      </w:r>
+      <w:r>
+        <w:rPr>
+          <w:rFonts w:ascii="新宋体" w:eastAsia="新宋体" w:cs="新宋体"/>
+          <w:color w:val="808080"/>
+          <w:kern w:val="0"/>
+          <w:sz w:val="19"/>
+          <w:szCs w:val="19"/>
+        </w:rPr>
+        <w:t>,</w:t>
+      </w:r>
+      <w:r>
+        <w:rPr>
+          <w:rFonts w:ascii="新宋体" w:eastAsia="新宋体" w:cs="新宋体"/>
+          <w:kern w:val="0"/>
+          <w:sz w:val="19"/>
+          <w:szCs w:val="19"/>
+        </w:rPr>
+        <w:t xml:space="preserve"> </w:t>
+      </w:r>
+    </w:p>
+    <w:p>
+      <w:pPr>
+        <w:autoSpaceDE w:val="0"/>
+        <w:autoSpaceDN w:val="0"/>
+        <w:adjustRightInd w:val="0"/>
+        <w:jc w:val="left"/>
+        <w:rPr>
+          <w:rFonts w:ascii="新宋体" w:eastAsia="新宋体" w:cs="新宋体"/>
+          <w:kern w:val="0"/>
+          <w:sz w:val="19"/>
+          <w:szCs w:val="19"/>
+        </w:rPr>
+      </w:pPr>
+      <w:r>
+        <w:rPr>
+          <w:rFonts w:ascii="新宋体" w:eastAsia="新宋体" w:cs="新宋体"/>
+          <w:kern w:val="0"/>
+          <w:sz w:val="19"/>
+          <w:szCs w:val="19"/>
+        </w:rPr>
+        <w:tab/>
+      </w:r>
+      <w:r>
+        <w:rPr>
+          <w:rFonts w:ascii="新宋体" w:eastAsia="新宋体" w:cs="新宋体"/>
+          <w:color w:val="008080"/>
+          <w:kern w:val="0"/>
+          <w:sz w:val="19"/>
+          <w:szCs w:val="19"/>
+        </w:rPr>
+        <w:t>mark</w:t>
+      </w:r>
+      <w:r>
+        <w:rPr>
+          <w:rFonts w:ascii="新宋体" w:eastAsia="新宋体" w:cs="新宋体"/>
+          <w:kern w:val="0"/>
+          <w:sz w:val="19"/>
+          <w:szCs w:val="19"/>
+        </w:rPr>
+        <w:t xml:space="preserve"> </w:t>
+      </w:r>
+      <w:proofErr w:type="gramStart"/>
+      <w:r>
+        <w:rPr>
+          <w:rFonts w:ascii="新宋体" w:eastAsia="新宋体" w:cs="新宋体"/>
+          <w:color w:val="0000FF"/>
+          <w:kern w:val="0"/>
+          <w:sz w:val="19"/>
+          <w:szCs w:val="19"/>
+        </w:rPr>
+        <w:t>varchar</w:t>
+      </w:r>
+      <w:r>
+        <w:rPr>
+          <w:rFonts w:ascii="新宋体" w:eastAsia="新宋体" w:cs="新宋体"/>
+          <w:color w:val="808080"/>
+          <w:kern w:val="0"/>
+          <w:sz w:val="19"/>
+          <w:szCs w:val="19"/>
+        </w:rPr>
+        <w:t>(</w:t>
+      </w:r>
+      <w:proofErr w:type="gramEnd"/>
+      <w:r>
+        <w:rPr>
+          <w:rFonts w:ascii="新宋体" w:eastAsia="新宋体" w:cs="新宋体"/>
+          <w:kern w:val="0"/>
+          <w:sz w:val="19"/>
+          <w:szCs w:val="19"/>
+        </w:rPr>
+        <w:t>10</w:t>
+      </w:r>
+      <w:r>
+        <w:rPr>
+          <w:rFonts w:ascii="新宋体" w:eastAsia="新宋体" w:cs="新宋体"/>
+          <w:color w:val="808080"/>
+          <w:kern w:val="0"/>
+          <w:sz w:val="19"/>
+          <w:szCs w:val="19"/>
+        </w:rPr>
+        <w:t>)</w:t>
+      </w:r>
+      <w:r>
+        <w:rPr>
+          <w:rFonts w:ascii="新宋体" w:eastAsia="新宋体" w:cs="新宋体"/>
+          <w:kern w:val="0"/>
+          <w:sz w:val="19"/>
+          <w:szCs w:val="19"/>
+        </w:rPr>
+        <w:t xml:space="preserve"> </w:t>
+      </w:r>
+      <w:r>
+        <w:rPr>
+          <w:rFonts w:ascii="新宋体" w:eastAsia="新宋体" w:cs="新宋体"/>
+          <w:color w:val="808080"/>
+          <w:kern w:val="0"/>
+          <w:sz w:val="19"/>
+          <w:szCs w:val="19"/>
+        </w:rPr>
+        <w:t>not</w:t>
+      </w:r>
+      <w:r>
+        <w:rPr>
+          <w:rFonts w:ascii="新宋体" w:eastAsia="新宋体" w:cs="新宋体"/>
+          <w:kern w:val="0"/>
+          <w:sz w:val="19"/>
+          <w:szCs w:val="19"/>
+        </w:rPr>
+        <w:t xml:space="preserve"> </w:t>
+      </w:r>
+      <w:r>
+        <w:rPr>
+          <w:rFonts w:ascii="新宋体" w:eastAsia="新宋体" w:cs="新宋体"/>
+          <w:color w:val="808080"/>
+          <w:kern w:val="0"/>
+          <w:sz w:val="19"/>
+          <w:szCs w:val="19"/>
+        </w:rPr>
+        <w:t>null,</w:t>
+      </w:r>
+    </w:p>
+    <w:p>
+      <w:pPr>
+        <w:autoSpaceDE w:val="0"/>
+        <w:autoSpaceDN w:val="0"/>
+        <w:adjustRightInd w:val="0"/>
+        <w:jc w:val="left"/>
+        <w:rPr>
+          <w:rFonts w:ascii="新宋体" w:eastAsia="新宋体" w:cs="新宋体"/>
+          <w:kern w:val="0"/>
+          <w:sz w:val="19"/>
+          <w:szCs w:val="19"/>
+        </w:rPr>
+      </w:pPr>
+      <w:r>
+        <w:rPr>
+          <w:rFonts w:ascii="新宋体" w:eastAsia="新宋体" w:cs="新宋体"/>
+          <w:kern w:val="0"/>
+          <w:sz w:val="19"/>
+          <w:szCs w:val="19"/>
+        </w:rPr>
+        <w:tab/>
+      </w:r>
+      <w:r>
+        <w:rPr>
+          <w:rFonts w:ascii="新宋体" w:eastAsia="新宋体" w:cs="新宋体"/>
+          <w:color w:val="008080"/>
+          <w:kern w:val="0"/>
+          <w:sz w:val="19"/>
+          <w:szCs w:val="19"/>
+        </w:rPr>
+        <w:t>data</w:t>
+      </w:r>
+      <w:r>
+        <w:rPr>
+          <w:rFonts w:ascii="新宋体" w:eastAsia="新宋体" w:cs="新宋体"/>
+          <w:kern w:val="0"/>
+          <w:sz w:val="19"/>
+          <w:szCs w:val="19"/>
+        </w:rPr>
+        <w:t xml:space="preserve"> </w:t>
+      </w:r>
+      <w:r>
+        <w:rPr>
+          <w:rFonts w:ascii="新宋体" w:eastAsia="新宋体" w:cs="新宋体"/>
+          <w:color w:val="0000FF"/>
+          <w:kern w:val="0"/>
+          <w:sz w:val="19"/>
+          <w:szCs w:val="19"/>
+        </w:rPr>
+        <w:t>varchar</w:t>
+      </w:r>
+      <w:r>
+        <w:rPr>
+          <w:rFonts w:ascii="新宋体" w:eastAsia="新宋体" w:cs="新宋体"/>
+          <w:color w:val="808080"/>
+          <w:kern w:val="0"/>
+          <w:sz w:val="19"/>
+          <w:szCs w:val="19"/>
+        </w:rPr>
+        <w:t>(</w:t>
+      </w:r>
+      <w:r>
+        <w:rPr>
+          <w:rFonts w:ascii="新宋体" w:eastAsia="新宋体" w:cs="新宋体"/>
+          <w:color w:val="FF00FF"/>
+          <w:kern w:val="0"/>
+          <w:sz w:val="19"/>
+          <w:szCs w:val="19"/>
+        </w:rPr>
+        <w:t>max</w:t>
+      </w:r>
+      <w:r>
+        <w:rPr>
+          <w:rFonts w:ascii="新宋体" w:eastAsia="新宋体" w:cs="新宋体"/>
+          <w:color w:val="808080"/>
+          <w:kern w:val="0"/>
+          <w:sz w:val="19"/>
+          <w:szCs w:val="19"/>
+        </w:rPr>
+        <w:t>),</w:t>
+      </w:r>
+      <w:r>
+        <w:rPr>
+          <w:rFonts w:ascii="新宋体" w:eastAsia="新宋体" w:cs="新宋体"/>
+          <w:kern w:val="0"/>
+          <w:sz w:val="19"/>
+          <w:szCs w:val="19"/>
+        </w:rPr>
+        <w:t xml:space="preserve"> </w:t>
+      </w:r>
+      <w:r>
+        <w:rPr>
+          <w:rFonts w:ascii="新宋体" w:eastAsia="新宋体" w:cs="新宋体"/>
+          <w:color w:val="008000"/>
+          <w:kern w:val="0"/>
+          <w:sz w:val="19"/>
+          <w:szCs w:val="19"/>
+        </w:rPr>
+        <w:t>--</w:t>
+      </w:r>
+      <w:r>
+        <w:rPr>
+          <w:rFonts w:ascii="新宋体" w:eastAsia="新宋体" w:cs="新宋体" w:hint="eastAsia"/>
+          <w:color w:val="008000"/>
+          <w:kern w:val="0"/>
+          <w:sz w:val="19"/>
+          <w:szCs w:val="19"/>
+        </w:rPr>
+        <w:t>记录信息</w:t>
+      </w:r>
+    </w:p>
+    <w:p>
+      <w:pPr>
+        <w:autoSpaceDE w:val="0"/>
+        <w:autoSpaceDN w:val="0"/>
+        <w:adjustRightInd w:val="0"/>
+        <w:jc w:val="left"/>
+        <w:rPr>
+          <w:rFonts w:ascii="新宋体" w:eastAsia="新宋体" w:cs="新宋体"/>
+          <w:kern w:val="0"/>
+          <w:sz w:val="19"/>
+          <w:szCs w:val="19"/>
+        </w:rPr>
+      </w:pPr>
+      <w:r>
+        <w:rPr>
+          <w:rFonts w:ascii="新宋体" w:eastAsia="新宋体" w:cs="新宋体"/>
+          <w:kern w:val="0"/>
+          <w:sz w:val="19"/>
+          <w:szCs w:val="19"/>
+        </w:rPr>
+        <w:tab/>
+      </w:r>
+      <w:r>
+        <w:rPr>
+          <w:rFonts w:ascii="新宋体" w:eastAsia="新宋体" w:cs="新宋体"/>
+          <w:color w:val="008080"/>
+          <w:kern w:val="0"/>
+          <w:sz w:val="19"/>
+          <w:szCs w:val="19"/>
+        </w:rPr>
+        <w:t>announcer</w:t>
+      </w:r>
+      <w:r>
+        <w:rPr>
+          <w:rFonts w:ascii="新宋体" w:eastAsia="新宋体" w:cs="新宋体"/>
+          <w:kern w:val="0"/>
+          <w:sz w:val="19"/>
+          <w:szCs w:val="19"/>
+        </w:rPr>
+        <w:t xml:space="preserve"> </w:t>
+      </w:r>
+      <w:r>
+        <w:rPr>
+          <w:rFonts w:ascii="新宋体" w:eastAsia="新宋体" w:cs="新宋体"/>
+          <w:color w:val="0000FF"/>
+          <w:kern w:val="0"/>
+          <w:sz w:val="19"/>
+          <w:szCs w:val="19"/>
+        </w:rPr>
+        <w:t>varchar</w:t>
+      </w:r>
+      <w:r>
+        <w:rPr>
+          <w:rFonts w:ascii="新宋体" w:eastAsia="新宋体" w:cs="新宋体"/>
+          <w:color w:val="808080"/>
+          <w:kern w:val="0"/>
+          <w:sz w:val="19"/>
+          <w:szCs w:val="19"/>
+        </w:rPr>
+        <w:t>(</w:t>
+      </w:r>
+      <w:r>
+        <w:rPr>
+          <w:rFonts w:ascii="新宋体" w:eastAsia="新宋体" w:cs="新宋体"/>
+          <w:kern w:val="0"/>
+          <w:sz w:val="19"/>
+          <w:szCs w:val="19"/>
+        </w:rPr>
+        <w:t>20</w:t>
+      </w:r>
+      <w:r>
+        <w:rPr>
+          <w:rFonts w:ascii="新宋体" w:eastAsia="新宋体" w:cs="新宋体"/>
+          <w:color w:val="808080"/>
+          <w:kern w:val="0"/>
+          <w:sz w:val="19"/>
+          <w:szCs w:val="19"/>
+        </w:rPr>
+        <w:t>)</w:t>
+      </w:r>
+      <w:r>
+        <w:rPr>
+          <w:rFonts w:ascii="新宋体" w:eastAsia="新宋体" w:cs="新宋体"/>
+          <w:kern w:val="0"/>
+          <w:sz w:val="19"/>
+          <w:szCs w:val="19"/>
+        </w:rPr>
+        <w:t xml:space="preserve"> </w:t>
+      </w:r>
+      <w:r>
+        <w:rPr>
+          <w:rFonts w:ascii="新宋体" w:eastAsia="新宋体" w:cs="新宋体"/>
+          <w:color w:val="808080"/>
+          <w:kern w:val="0"/>
+          <w:sz w:val="19"/>
+          <w:szCs w:val="19"/>
+        </w:rPr>
+        <w:t>not</w:t>
+      </w:r>
+      <w:r>
+        <w:rPr>
+          <w:rFonts w:ascii="新宋体" w:eastAsia="新宋体" w:cs="新宋体"/>
+          <w:kern w:val="0"/>
+          <w:sz w:val="19"/>
+          <w:szCs w:val="19"/>
+        </w:rPr>
+        <w:t xml:space="preserve"> </w:t>
+      </w:r>
+      <w:r>
+        <w:rPr>
+          <w:rFonts w:ascii="新宋体" w:eastAsia="新宋体" w:cs="新宋体"/>
+          <w:color w:val="808080"/>
+          <w:kern w:val="0"/>
+          <w:sz w:val="19"/>
+          <w:szCs w:val="19"/>
+        </w:rPr>
+        <w:t>null,</w:t>
+      </w:r>
+      <w:r>
+        <w:rPr>
+          <w:rFonts w:ascii="新宋体" w:eastAsia="新宋体" w:cs="新宋体"/>
+          <w:kern w:val="0"/>
+          <w:sz w:val="19"/>
+          <w:szCs w:val="19"/>
+        </w:rPr>
+        <w:t xml:space="preserve"> </w:t>
+      </w:r>
+      <w:r>
+        <w:rPr>
+          <w:rFonts w:ascii="新宋体" w:eastAsia="新宋体" w:cs="新宋体"/>
+          <w:color w:val="008000"/>
+          <w:kern w:val="0"/>
+          <w:sz w:val="19"/>
+          <w:szCs w:val="19"/>
+        </w:rPr>
+        <w:t>--</w:t>
+      </w:r>
+      <w:r>
+        <w:rPr>
+          <w:rFonts w:ascii="新宋体" w:eastAsia="新宋体" w:cs="新宋体" w:hint="eastAsia"/>
+          <w:color w:val="008000"/>
+          <w:kern w:val="0"/>
+          <w:sz w:val="19"/>
+          <w:szCs w:val="19"/>
+        </w:rPr>
+        <w:t>交互发布者</w:t>
+      </w:r>
+    </w:p>
+    <w:p>
+      <w:pPr>
+        <w:autoSpaceDE w:val="0"/>
+        <w:autoSpaceDN w:val="0"/>
+        <w:adjustRightInd w:val="0"/>
+        <w:jc w:val="left"/>
+        <w:rPr>
+          <w:rFonts w:ascii="新宋体" w:eastAsia="新宋体" w:cs="新宋体"/>
+          <w:kern w:val="0"/>
+          <w:sz w:val="19"/>
+          <w:szCs w:val="19"/>
+        </w:rPr>
+      </w:pPr>
+      <w:r>
+        <w:rPr>
+          <w:rFonts w:ascii="新宋体" w:eastAsia="新宋体" w:cs="新宋体"/>
+          <w:kern w:val="0"/>
+          <w:sz w:val="19"/>
+          <w:szCs w:val="19"/>
+        </w:rPr>
+        <w:tab/>
+      </w:r>
+      <w:proofErr w:type="spellStart"/>
+      <w:r>
+        <w:rPr>
+          <w:rFonts w:ascii="新宋体" w:eastAsia="新宋体" w:cs="新宋体"/>
+          <w:color w:val="008080"/>
+          <w:kern w:val="0"/>
+          <w:sz w:val="19"/>
+          <w:szCs w:val="19"/>
+        </w:rPr>
+        <w:t>releasetime</w:t>
+      </w:r>
+      <w:proofErr w:type="spellEnd"/>
+      <w:r>
+        <w:rPr>
+          <w:rFonts w:ascii="新宋体" w:eastAsia="新宋体" w:cs="新宋体"/>
+          <w:kern w:val="0"/>
+          <w:sz w:val="19"/>
+          <w:szCs w:val="19"/>
+        </w:rPr>
+        <w:t xml:space="preserve"> </w:t>
+      </w:r>
+      <w:r>
+        <w:rPr>
+          <w:rFonts w:ascii="新宋体" w:eastAsia="新宋体" w:cs="新宋体"/>
+          <w:color w:val="0000FF"/>
+          <w:kern w:val="0"/>
+          <w:sz w:val="19"/>
+          <w:szCs w:val="19"/>
+        </w:rPr>
+        <w:t>datetime</w:t>
+      </w:r>
+      <w:r>
+        <w:rPr>
+          <w:rFonts w:ascii="新宋体" w:eastAsia="新宋体" w:cs="新宋体"/>
+          <w:kern w:val="0"/>
+          <w:sz w:val="19"/>
+          <w:szCs w:val="19"/>
+        </w:rPr>
+        <w:t xml:space="preserve"> </w:t>
+      </w:r>
+      <w:r>
+        <w:rPr>
+          <w:rFonts w:ascii="新宋体" w:eastAsia="新宋体" w:cs="新宋体"/>
+          <w:color w:val="0000FF"/>
+          <w:kern w:val="0"/>
+          <w:sz w:val="19"/>
+          <w:szCs w:val="19"/>
+        </w:rPr>
+        <w:t>default</w:t>
+      </w:r>
+      <w:r>
+        <w:rPr>
+          <w:rFonts w:ascii="新宋体" w:eastAsia="新宋体" w:cs="新宋体"/>
+          <w:kern w:val="0"/>
+          <w:sz w:val="19"/>
+          <w:szCs w:val="19"/>
+        </w:rPr>
+        <w:t xml:space="preserve"> </w:t>
+      </w:r>
+      <w:proofErr w:type="spellStart"/>
+      <w:r>
+        <w:rPr>
+          <w:rFonts w:ascii="新宋体" w:eastAsia="新宋体" w:cs="新宋体"/>
+          <w:color w:val="FF00FF"/>
+          <w:kern w:val="0"/>
+          <w:sz w:val="19"/>
+          <w:szCs w:val="19"/>
+        </w:rPr>
+        <w:t>getdate</w:t>
+      </w:r>
+      <w:proofErr w:type="spellEnd"/>
+      <w:r>
+        <w:rPr>
+          <w:rFonts w:ascii="新宋体" w:eastAsia="新宋体" w:cs="新宋体"/>
+          <w:color w:val="808080"/>
+          <w:kern w:val="0"/>
+          <w:sz w:val="19"/>
+          <w:szCs w:val="19"/>
+        </w:rPr>
+        <w:t>()</w:t>
+      </w:r>
+      <w:r>
+        <w:rPr>
+          <w:rFonts w:ascii="新宋体" w:eastAsia="新宋体" w:cs="新宋体"/>
+          <w:kern w:val="0"/>
+          <w:sz w:val="19"/>
+          <w:szCs w:val="19"/>
+        </w:rPr>
+        <w:t xml:space="preserve"> </w:t>
+      </w:r>
+      <w:r>
+        <w:rPr>
+          <w:rFonts w:ascii="新宋体" w:eastAsia="新宋体" w:cs="新宋体"/>
+          <w:color w:val="008000"/>
+          <w:kern w:val="0"/>
+          <w:sz w:val="19"/>
+          <w:szCs w:val="19"/>
+        </w:rPr>
+        <w:t>--</w:t>
+      </w:r>
+      <w:r>
+        <w:rPr>
+          <w:rFonts w:ascii="新宋体" w:eastAsia="新宋体" w:cs="新宋体" w:hint="eastAsia"/>
+          <w:color w:val="008000"/>
+          <w:kern w:val="0"/>
+          <w:sz w:val="19"/>
+          <w:szCs w:val="19"/>
+        </w:rPr>
+        <w:t>发布时间</w:t>
+      </w:r>
+    </w:p>
+    <w:p>
+      <w:pPr>
+        <w:autoSpaceDE w:val="0"/>
+        <w:autoSpaceDN w:val="0"/>
+        <w:adjustRightInd w:val="0"/>
+        <w:jc w:val="left"/>
+        <w:rPr>
+          <w:rFonts w:ascii="新宋体" w:eastAsia="新宋体" w:cs="新宋体"/>
+          <w:color w:val="808080"/>
+          <w:kern w:val="0"/>
+          <w:sz w:val="19"/>
+          <w:szCs w:val="19"/>
+        </w:rPr>
+      </w:pPr>
+      <w:r>
+        <w:rPr>
+          <w:rFonts w:ascii="新宋体" w:eastAsia="新宋体" w:cs="新宋体"/>
+          <w:color w:val="808080"/>
+          <w:kern w:val="0"/>
+          <w:sz w:val="19"/>
+          <w:szCs w:val="19"/>
+        </w:rPr>
+        <w:t>)</w:t>
+      </w:r>
+    </w:p>
+    <w:p>
+      <w:pPr>
+        <w:rPr>
+          <w:rFonts w:hint="eastAsia"/>
+        </w:rPr>
+      </w:pPr>
+    </w:p>
     <w:p>
       <w:pPr>
         <w:pStyle w:val="a3"/>
@@ -272,7 +4846,14 @@
         <w:rPr>
           <w:rFonts w:hint="eastAsia"/>
         </w:rPr>
-        <w:t>希望同学们能在大学四年间，通过各种合作项目的开发，深入了解软件工程思维的优越性</w:t>
+        <w:t>希望同学们能在大学四年间，通过各种合作项目的开发，深入了解软件工程思维的优越</w:t>
+      </w:r>
+      <w:r>
+        <w:rPr>
+          <w:rFonts w:hint="eastAsia"/>
+        </w:rPr>
+        <w:lastRenderedPageBreak/>
+        <w:t>性</w:t>
       </w:r>
     </w:p>
     <w:p>
@@ -311,7 +4892,6 @@
     <w:p>
       <w:pPr>
         <w:rPr>
-          <w:rFonts w:hint="eastAsia"/>
           <w:color w:val="FF0000"/>
         </w:rPr>
       </w:pPr>
@@ -853,6 +5433,28 @@
       <w:jc w:val="both"/>
     </w:pPr>
   </w:style>
+  <w:style w:type="paragraph" w:styleId="1">
+    <w:name w:val="heading 1"/>
+    <w:basedOn w:val="a"/>
+    <w:link w:val="10"/>
+    <w:uiPriority w:val="9"/>
+    <w:qFormat/>
+    <w:rsid w:val="00FD2317"/>
+    <w:pPr>
+      <w:widowControl/>
+      <w:spacing w:before="100" w:beforeAutospacing="1" w:after="100" w:afterAutospacing="1"/>
+      <w:jc w:val="left"/>
+      <w:outlineLvl w:val="0"/>
+    </w:pPr>
+    <w:rPr>
+      <w:rFonts w:ascii="宋体" w:eastAsia="宋体" w:hAnsi="宋体" w:cs="宋体"/>
+      <w:b/>
+      <w:bCs/>
+      <w:kern w:val="36"/>
+      <w:sz w:val="48"/>
+      <w:szCs w:val="48"/>
+    </w:rPr>
+  </w:style>
   <w:style w:type="paragraph" w:styleId="2">
     <w:name w:val="heading 2"/>
     <w:basedOn w:val="a"/>
@@ -984,6 +5586,21 @@
     <w:pPr>
       <w:ind w:firstLineChars="200" w:firstLine="420"/>
     </w:pPr>
+  </w:style>
+  <w:style w:type="character" w:customStyle="1" w:styleId="10">
+    <w:name w:val="标题 1 字符"/>
+    <w:basedOn w:val="a0"/>
+    <w:link w:val="1"/>
+    <w:uiPriority w:val="9"/>
+    <w:rsid w:val="00FD2317"/>
+    <w:rPr>
+      <w:rFonts w:ascii="宋体" w:eastAsia="宋体" w:hAnsi="宋体" w:cs="宋体"/>
+      <w:b/>
+      <w:bCs/>
+      <w:kern w:val="36"/>
+      <w:sz w:val="48"/>
+      <w:szCs w:val="48"/>
+    </w:rPr>
   </w:style>
 </w:styles>
 </file>

</xml_diff>